<commit_message>
feat: Item 2 da entrega
</commit_message>
<xml_diff>
--- a/JonatasDeSouzaMamede_IntegraçãoContínuaDevOpsComputaçãoEmNuvem_pd.docx
+++ b/JonatasDeSouzaMamede_IntegraçãoContínuaDevOpsComputaçãoEmNuvem_pd.docx
@@ -400,6 +400,17 @@
                 <w:lang w:eastAsia="pt-BR"/>
               </w:rPr>
             </w:pPr>
+          </w:p>
+          <w:p>
+            <w:pPr>
+              <w:rPr>
+                <w:rFonts w:ascii="Verdana" w:eastAsia="Times New Roman" w:hAnsi="Verdana" w:cs="Times New Roman"/>
+                <w:color w:val="000000"/>
+                <w:sz w:val="16"/>
+                <w:szCs w:val="16"/>
+                <w:lang w:eastAsia="pt-BR"/>
+              </w:rPr>
+            </w:pPr>
             <w:r>
               <w:rPr>
                 <w:rFonts w:ascii="Verdana" w:eastAsia="Times New Roman" w:hAnsi="Verdana" w:cs="Times New Roman"/>
@@ -460,6 +471,17 @@
               <w:rPr>
                 <w:rFonts w:ascii="Verdana" w:eastAsia="Times New Roman" w:hAnsi="Verdana" w:cs="Times New Roman"/>
                 <w:color w:val="000000"/>
+                <w:sz w:val="16"/>
+                <w:szCs w:val="16"/>
+                <w:lang w:eastAsia="pt-BR"/>
+              </w:rPr>
+            </w:pPr>
+          </w:p>
+          <w:p>
+            <w:pPr>
+              <w:rPr>
+                <w:rStyle w:val="Hyperlink"/>
+                <w:rFonts w:ascii="Verdana" w:eastAsia="Times New Roman" w:hAnsi="Verdana" w:cs="Times New Roman"/>
                 <w:sz w:val="16"/>
                 <w:szCs w:val="16"/>
                 <w:lang w:eastAsia="pt-BR"/>
@@ -490,6 +512,17 @@
           </w:p>
           <w:p>
             <w:pPr>
+              <w:rPr>
+                <w:rFonts w:ascii="Verdana" w:eastAsia="Times New Roman" w:hAnsi="Verdana" w:cs="Times New Roman"/>
+                <w:color w:val="000000"/>
+                <w:sz w:val="16"/>
+                <w:szCs w:val="16"/>
+                <w:lang w:eastAsia="pt-BR"/>
+              </w:rPr>
+            </w:pPr>
+          </w:p>
+          <w:p>
+            <w:pPr>
               <w:jc w:val="center"/>
               <w:rPr>
                 <w:rFonts w:ascii="Verdana" w:eastAsia="Times New Roman" w:hAnsi="Verdana" w:cs="Times New Roman"/>
@@ -509,9 +542,9 @@
                 <w:lang w:eastAsia="pt-BR"/>
               </w:rPr>
               <w:drawing>
-                <wp:inline distT="0" distB="0" distL="0" distR="0" wp14:anchorId="213EF0D2" wp14:editId="3C44BBF6">
-                  <wp:extent cx="5259043" cy="2737915"/>
-                  <wp:effectExtent l="0" t="0" r="0" b="5715"/>
+                <wp:inline distT="0" distB="0" distL="0" distR="0" wp14:anchorId="213EF0D2" wp14:editId="5E52DACD">
+                  <wp:extent cx="6312055" cy="3286125"/>
+                  <wp:effectExtent l="0" t="0" r="0" b="0"/>
                   <wp:docPr id="383536951" name="Imagem 1"/>
                   <wp:cNvGraphicFramePr>
                     <a:graphicFrameLocks xmlns:a="http://schemas.openxmlformats.org/drawingml/2006/main" noChangeAspect="1"/>
@@ -532,7 +565,7 @@
                         <pic:spPr>
                           <a:xfrm>
                             <a:off x="0" y="0"/>
-                            <a:ext cx="5268316" cy="2742743"/>
+                            <a:ext cx="6330620" cy="3295790"/>
                           </a:xfrm>
                           <a:prstGeom prst="rect">
                             <a:avLst/>
@@ -544,6 +577,720 @@
                 </wp:inline>
               </w:drawing>
             </w:r>
+          </w:p>
+          <w:p>
+            <w:pPr>
+              <w:rPr>
+                <w:rFonts w:ascii="Verdana" w:eastAsia="Times New Roman" w:hAnsi="Verdana" w:cs="Times New Roman"/>
+                <w:color w:val="000000"/>
+                <w:sz w:val="16"/>
+                <w:szCs w:val="16"/>
+                <w:lang w:eastAsia="pt-BR"/>
+              </w:rPr>
+            </w:pPr>
+          </w:p>
+          <w:p>
+            <w:pPr>
+              <w:rPr>
+                <w:rFonts w:ascii="Verdana" w:eastAsia="Times New Roman" w:hAnsi="Verdana" w:cs="Times New Roman"/>
+                <w:color w:val="000000"/>
+                <w:sz w:val="16"/>
+                <w:szCs w:val="16"/>
+                <w:lang w:eastAsia="pt-BR"/>
+              </w:rPr>
+            </w:pPr>
+          </w:p>
+          <w:p>
+            <w:pPr>
+              <w:rPr>
+                <w:rFonts w:ascii="Verdana" w:eastAsia="Times New Roman" w:hAnsi="Verdana" w:cs="Times New Roman"/>
+                <w:color w:val="000000"/>
+                <w:sz w:val="16"/>
+                <w:szCs w:val="16"/>
+                <w:lang w:eastAsia="pt-BR"/>
+              </w:rPr>
+            </w:pPr>
+          </w:p>
+          <w:p>
+            <w:pPr>
+              <w:rPr>
+                <w:rFonts w:ascii="Verdana" w:eastAsia="Times New Roman" w:hAnsi="Verdana" w:cs="Times New Roman"/>
+                <w:color w:val="000000"/>
+                <w:sz w:val="16"/>
+                <w:szCs w:val="16"/>
+                <w:lang w:eastAsia="pt-BR"/>
+              </w:rPr>
+            </w:pPr>
+          </w:p>
+          <w:p>
+            <w:pPr>
+              <w:rPr>
+                <w:rFonts w:ascii="Verdana" w:eastAsia="Times New Roman" w:hAnsi="Verdana" w:cs="Times New Roman"/>
+                <w:color w:val="000000"/>
+                <w:sz w:val="16"/>
+                <w:szCs w:val="16"/>
+                <w:lang w:eastAsia="pt-BR"/>
+              </w:rPr>
+            </w:pPr>
+          </w:p>
+          <w:p>
+            <w:pPr>
+              <w:rPr>
+                <w:rFonts w:ascii="Verdana" w:eastAsia="Times New Roman" w:hAnsi="Verdana" w:cs="Times New Roman"/>
+                <w:color w:val="000000"/>
+                <w:sz w:val="16"/>
+                <w:szCs w:val="16"/>
+                <w:lang w:eastAsia="pt-BR"/>
+              </w:rPr>
+            </w:pPr>
+          </w:p>
+          <w:p>
+            <w:pPr>
+              <w:rPr>
+                <w:rFonts w:ascii="Verdana" w:eastAsia="Times New Roman" w:hAnsi="Verdana" w:cs="Times New Roman"/>
+                <w:color w:val="000000"/>
+                <w:sz w:val="16"/>
+                <w:szCs w:val="16"/>
+                <w:lang w:eastAsia="pt-BR"/>
+              </w:rPr>
+            </w:pPr>
+          </w:p>
+          <w:p>
+            <w:pPr>
+              <w:rPr>
+                <w:rFonts w:ascii="Verdana" w:eastAsia="Times New Roman" w:hAnsi="Verdana" w:cs="Times New Roman"/>
+                <w:color w:val="000000"/>
+                <w:sz w:val="16"/>
+                <w:szCs w:val="16"/>
+                <w:lang w:eastAsia="pt-BR"/>
+              </w:rPr>
+            </w:pPr>
+          </w:p>
+          <w:p>
+            <w:pPr>
+              <w:rPr>
+                <w:rFonts w:ascii="Verdana" w:eastAsia="Times New Roman" w:hAnsi="Verdana" w:cs="Times New Roman"/>
+                <w:color w:val="000000"/>
+                <w:sz w:val="16"/>
+                <w:szCs w:val="16"/>
+                <w:lang w:eastAsia="pt-BR"/>
+              </w:rPr>
+            </w:pPr>
+          </w:p>
+          <w:p>
+            <w:pPr>
+              <w:rPr>
+                <w:rFonts w:ascii="Verdana" w:eastAsia="Times New Roman" w:hAnsi="Verdana" w:cs="Times New Roman"/>
+                <w:color w:val="000000"/>
+                <w:sz w:val="16"/>
+                <w:szCs w:val="16"/>
+                <w:lang w:eastAsia="pt-BR"/>
+              </w:rPr>
+            </w:pPr>
+          </w:p>
+          <w:p>
+            <w:pPr>
+              <w:rPr>
+                <w:rFonts w:ascii="Verdana" w:eastAsia="Times New Roman" w:hAnsi="Verdana" w:cs="Times New Roman"/>
+                <w:color w:val="000000"/>
+                <w:sz w:val="16"/>
+                <w:szCs w:val="16"/>
+                <w:lang w:eastAsia="pt-BR"/>
+              </w:rPr>
+            </w:pPr>
+          </w:p>
+          <w:p>
+            <w:pPr>
+              <w:rPr>
+                <w:rFonts w:ascii="Verdana" w:eastAsia="Times New Roman" w:hAnsi="Verdana" w:cs="Times New Roman"/>
+                <w:color w:val="000000"/>
+                <w:sz w:val="16"/>
+                <w:szCs w:val="16"/>
+                <w:lang w:eastAsia="pt-BR"/>
+              </w:rPr>
+            </w:pPr>
+            <w:r>
+              <w:rPr>
+                <w:rFonts w:ascii="Verdana" w:eastAsia="Times New Roman" w:hAnsi="Verdana" w:cs="Times New Roman"/>
+                <w:color w:val="000000"/>
+                <w:sz w:val="16"/>
+                <w:szCs w:val="16"/>
+                <w:lang w:eastAsia="pt-BR"/>
+              </w:rPr>
+              <w:t xml:space="preserve">Utilizando o </w:t>
+            </w:r>
+            <w:proofErr w:type="spellStart"/>
+            <w:r>
+              <w:rPr>
+                <w:rFonts w:ascii="Verdana" w:eastAsia="Times New Roman" w:hAnsi="Verdana" w:cs="Times New Roman"/>
+                <w:color w:val="000000"/>
+                <w:sz w:val="16"/>
+                <w:szCs w:val="16"/>
+                <w:lang w:eastAsia="pt-BR"/>
+              </w:rPr>
+              <w:t>kubernetes</w:t>
+            </w:r>
+            <w:proofErr w:type="spellEnd"/>
+            <w:r>
+              <w:rPr>
+                <w:rFonts w:ascii="Verdana" w:eastAsia="Times New Roman" w:hAnsi="Verdana" w:cs="Times New Roman"/>
+                <w:color w:val="000000"/>
+                <w:sz w:val="16"/>
+                <w:szCs w:val="16"/>
+                <w:lang w:eastAsia="pt-BR"/>
+              </w:rPr>
+              <w:t xml:space="preserve"> temos as 4 replicas </w:t>
+            </w:r>
+          </w:p>
+          <w:p>
+            <w:pPr>
+              <w:rPr>
+                <w:rFonts w:ascii="Verdana" w:eastAsia="Times New Roman" w:hAnsi="Verdana" w:cs="Times New Roman"/>
+                <w:color w:val="000000"/>
+                <w:sz w:val="16"/>
+                <w:szCs w:val="16"/>
+                <w:lang w:eastAsia="pt-BR"/>
+              </w:rPr>
+            </w:pPr>
+          </w:p>
+          <w:p>
+            <w:pPr>
+              <w:jc w:val="center"/>
+              <w:rPr>
+                <w:rFonts w:ascii="Verdana" w:eastAsia="Times New Roman" w:hAnsi="Verdana" w:cs="Times New Roman"/>
+                <w:color w:val="000000"/>
+                <w:sz w:val="16"/>
+                <w:szCs w:val="16"/>
+                <w:lang w:eastAsia="pt-BR"/>
+              </w:rPr>
+            </w:pPr>
+            <w:r>
+              <w:rPr>
+                <w:rFonts w:ascii="Verdana" w:eastAsia="Times New Roman" w:hAnsi="Verdana" w:cs="Times New Roman"/>
+                <w:color w:val="000000"/>
+                <w:sz w:val="16"/>
+                <w:szCs w:val="16"/>
+                <w:lang w:eastAsia="pt-BR"/>
+              </w:rPr>
+              <w:drawing>
+                <wp:inline distT="0" distB="0" distL="0" distR="0" wp14:anchorId="63770F6F" wp14:editId="2009C712">
+                  <wp:extent cx="2644775" cy="2466927"/>
+                  <wp:effectExtent l="0" t="0" r="3175" b="0"/>
+                  <wp:docPr id="835624214" name="Imagem 1"/>
+                  <wp:cNvGraphicFramePr>
+                    <a:graphicFrameLocks xmlns:a="http://schemas.openxmlformats.org/drawingml/2006/main" noChangeAspect="1"/>
+                  </wp:cNvGraphicFramePr>
+                  <a:graphic xmlns:a="http://schemas.openxmlformats.org/drawingml/2006/main">
+                    <a:graphicData uri="http://schemas.openxmlformats.org/drawingml/2006/picture">
+                      <pic:pic xmlns:pic="http://schemas.openxmlformats.org/drawingml/2006/picture">
+                        <pic:nvPicPr>
+                          <pic:cNvPr id="835624214" name=""/>
+                          <pic:cNvPicPr/>
+                        </pic:nvPicPr>
+                        <pic:blipFill>
+                          <a:blip r:embed="rId8"/>
+                          <a:stretch>
+                            <a:fillRect/>
+                          </a:stretch>
+                        </pic:blipFill>
+                        <pic:spPr>
+                          <a:xfrm>
+                            <a:off x="0" y="0"/>
+                            <a:ext cx="2648813" cy="2470694"/>
+                          </a:xfrm>
+                          <a:prstGeom prst="rect">
+                            <a:avLst/>
+                          </a:prstGeom>
+                        </pic:spPr>
+                      </pic:pic>
+                    </a:graphicData>
+                  </a:graphic>
+                </wp:inline>
+              </w:drawing>
+            </w:r>
+          </w:p>
+          <w:p>
+            <w:pPr>
+              <w:jc w:val="center"/>
+              <w:rPr>
+                <w:rFonts w:ascii="Verdana" w:eastAsia="Times New Roman" w:hAnsi="Verdana" w:cs="Times New Roman"/>
+                <w:color w:val="000000"/>
+                <w:sz w:val="16"/>
+                <w:szCs w:val="16"/>
+                <w:lang w:eastAsia="pt-BR"/>
+              </w:rPr>
+            </w:pPr>
+            <w:r>
+              <w:rPr>
+                <w:noProof/>
+                <w14:ligatures w14:val="standardContextual"/>
+              </w:rPr>
+              <w:drawing>
+                <wp:inline distT="0" distB="0" distL="0" distR="0" wp14:anchorId="4843928C" wp14:editId="6359E969">
+                  <wp:extent cx="5524500" cy="1076325"/>
+                  <wp:effectExtent l="0" t="0" r="0" b="9525"/>
+                  <wp:docPr id="1484793346" name="Imagem 1"/>
+                  <wp:cNvGraphicFramePr>
+                    <a:graphicFrameLocks xmlns:a="http://schemas.openxmlformats.org/drawingml/2006/main" noChangeAspect="1"/>
+                  </wp:cNvGraphicFramePr>
+                  <a:graphic xmlns:a="http://schemas.openxmlformats.org/drawingml/2006/main">
+                    <a:graphicData uri="http://schemas.openxmlformats.org/drawingml/2006/picture">
+                      <pic:pic xmlns:pic="http://schemas.openxmlformats.org/drawingml/2006/picture">
+                        <pic:nvPicPr>
+                          <pic:cNvPr id="1484793346" name=""/>
+                          <pic:cNvPicPr/>
+                        </pic:nvPicPr>
+                        <pic:blipFill>
+                          <a:blip r:embed="rId9"/>
+                          <a:stretch>
+                            <a:fillRect/>
+                          </a:stretch>
+                        </pic:blipFill>
+                        <pic:spPr>
+                          <a:xfrm>
+                            <a:off x="0" y="0"/>
+                            <a:ext cx="5524500" cy="1076325"/>
+                          </a:xfrm>
+                          <a:prstGeom prst="rect">
+                            <a:avLst/>
+                          </a:prstGeom>
+                        </pic:spPr>
+                      </pic:pic>
+                    </a:graphicData>
+                  </a:graphic>
+                </wp:inline>
+              </w:drawing>
+            </w:r>
+          </w:p>
+          <w:p>
+            <w:pPr>
+              <w:rPr>
+                <w:rFonts w:ascii="Verdana" w:eastAsia="Times New Roman" w:hAnsi="Verdana" w:cs="Times New Roman"/>
+                <w:color w:val="000000"/>
+                <w:sz w:val="16"/>
+                <w:szCs w:val="16"/>
+                <w:lang w:eastAsia="pt-BR"/>
+              </w:rPr>
+            </w:pPr>
+          </w:p>
+          <w:p>
+            <w:pPr>
+              <w:rPr>
+                <w:rFonts w:ascii="Verdana" w:eastAsia="Times New Roman" w:hAnsi="Verdana" w:cs="Times New Roman"/>
+                <w:color w:val="000000"/>
+                <w:sz w:val="16"/>
+                <w:szCs w:val="16"/>
+                <w:lang w:eastAsia="pt-BR"/>
+              </w:rPr>
+            </w:pPr>
+          </w:p>
+          <w:p>
+            <w:pPr>
+              <w:rPr>
+                <w:rFonts w:ascii="Verdana" w:eastAsia="Times New Roman" w:hAnsi="Verdana" w:cs="Times New Roman"/>
+                <w:color w:val="000000"/>
+                <w:sz w:val="16"/>
+                <w:szCs w:val="16"/>
+                <w:lang w:eastAsia="pt-BR"/>
+              </w:rPr>
+            </w:pPr>
+            <w:r>
+              <w:rPr>
+                <w:rFonts w:ascii="Verdana" w:eastAsia="Times New Roman" w:hAnsi="Verdana" w:cs="Times New Roman"/>
+                <w:color w:val="000000"/>
+                <w:sz w:val="16"/>
+                <w:szCs w:val="16"/>
+                <w:lang w:eastAsia="pt-BR"/>
+              </w:rPr>
+              <w:t>Expon</w:t>
+            </w:r>
+            <w:r>
+              <w:rPr>
+                <w:rFonts w:ascii="Verdana" w:eastAsia="Times New Roman" w:hAnsi="Verdana" w:cs="Times New Roman"/>
+                <w:color w:val="000000"/>
+                <w:sz w:val="16"/>
+                <w:szCs w:val="16"/>
+                <w:lang w:eastAsia="pt-BR"/>
+              </w:rPr>
+              <w:t>do</w:t>
+            </w:r>
+            <w:r>
+              <w:rPr>
+                <w:rFonts w:ascii="Verdana" w:eastAsia="Times New Roman" w:hAnsi="Verdana" w:cs="Times New Roman"/>
+                <w:color w:val="000000"/>
+                <w:sz w:val="16"/>
+                <w:szCs w:val="16"/>
+                <w:lang w:eastAsia="pt-BR"/>
+              </w:rPr>
+              <w:t xml:space="preserve"> </w:t>
+            </w:r>
+            <w:r>
+              <w:rPr>
+                <w:rFonts w:ascii="Verdana" w:eastAsia="Times New Roman" w:hAnsi="Verdana" w:cs="Times New Roman"/>
+                <w:color w:val="000000"/>
+                <w:sz w:val="16"/>
+                <w:szCs w:val="16"/>
+                <w:lang w:eastAsia="pt-BR"/>
+              </w:rPr>
+              <w:t xml:space="preserve">a </w:t>
+            </w:r>
+            <w:r>
+              <w:rPr>
+                <w:rFonts w:ascii="Verdana" w:eastAsia="Times New Roman" w:hAnsi="Verdana" w:cs="Times New Roman"/>
+                <w:color w:val="000000"/>
+                <w:sz w:val="16"/>
+                <w:szCs w:val="16"/>
+                <w:lang w:eastAsia="pt-BR"/>
+              </w:rPr>
+              <w:t xml:space="preserve">aplicação </w:t>
+            </w:r>
+            <w:r>
+              <w:rPr>
+                <w:rFonts w:ascii="Verdana" w:eastAsia="Times New Roman" w:hAnsi="Verdana" w:cs="Times New Roman"/>
+                <w:color w:val="000000"/>
+                <w:sz w:val="16"/>
+                <w:szCs w:val="16"/>
+                <w:lang w:eastAsia="pt-BR"/>
+              </w:rPr>
+              <w:t>fora do cluster</w:t>
+            </w:r>
+          </w:p>
+          <w:p>
+            <w:pPr>
+              <w:jc w:val="center"/>
+              <w:rPr>
+                <w:rFonts w:ascii="Verdana" w:eastAsia="Times New Roman" w:hAnsi="Verdana" w:cs="Times New Roman"/>
+                <w:color w:val="000000"/>
+                <w:sz w:val="16"/>
+                <w:szCs w:val="16"/>
+                <w:lang w:eastAsia="pt-BR"/>
+              </w:rPr>
+            </w:pPr>
+            <w:r>
+              <w:rPr>
+                <w:rFonts w:ascii="Verdana" w:eastAsia="Times New Roman" w:hAnsi="Verdana" w:cs="Times New Roman"/>
+                <w:color w:val="000000"/>
+                <w:sz w:val="16"/>
+                <w:szCs w:val="16"/>
+                <w:lang w:eastAsia="pt-BR"/>
+              </w:rPr>
+              <w:drawing>
+                <wp:inline distT="0" distB="0" distL="0" distR="0" wp14:anchorId="7932AB4A" wp14:editId="27E21D10">
+                  <wp:extent cx="3886742" cy="2915057"/>
+                  <wp:effectExtent l="0" t="0" r="0" b="0"/>
+                  <wp:docPr id="2089738950" name="Imagem 1"/>
+                  <wp:cNvGraphicFramePr>
+                    <a:graphicFrameLocks xmlns:a="http://schemas.openxmlformats.org/drawingml/2006/main" noChangeAspect="1"/>
+                  </wp:cNvGraphicFramePr>
+                  <a:graphic xmlns:a="http://schemas.openxmlformats.org/drawingml/2006/main">
+                    <a:graphicData uri="http://schemas.openxmlformats.org/drawingml/2006/picture">
+                      <pic:pic xmlns:pic="http://schemas.openxmlformats.org/drawingml/2006/picture">
+                        <pic:nvPicPr>
+                          <pic:cNvPr id="2089738950" name=""/>
+                          <pic:cNvPicPr/>
+                        </pic:nvPicPr>
+                        <pic:blipFill>
+                          <a:blip r:embed="rId10"/>
+                          <a:stretch>
+                            <a:fillRect/>
+                          </a:stretch>
+                        </pic:blipFill>
+                        <pic:spPr>
+                          <a:xfrm>
+                            <a:off x="0" y="0"/>
+                            <a:ext cx="3886742" cy="2915057"/>
+                          </a:xfrm>
+                          <a:prstGeom prst="rect">
+                            <a:avLst/>
+                          </a:prstGeom>
+                        </pic:spPr>
+                      </pic:pic>
+                    </a:graphicData>
+                  </a:graphic>
+                </wp:inline>
+              </w:drawing>
+            </w:r>
+          </w:p>
+          <w:p>
+            <w:pPr>
+              <w:rPr>
+                <w:rFonts w:ascii="Verdana" w:eastAsia="Times New Roman" w:hAnsi="Verdana" w:cs="Times New Roman"/>
+                <w:color w:val="000000"/>
+                <w:sz w:val="16"/>
+                <w:szCs w:val="16"/>
+                <w:lang w:eastAsia="pt-BR"/>
+              </w:rPr>
+            </w:pPr>
+          </w:p>
+          <w:p>
+            <w:pPr>
+              <w:rPr>
+                <w:rFonts w:ascii="Verdana" w:eastAsia="Times New Roman" w:hAnsi="Verdana" w:cs="Times New Roman"/>
+                <w:color w:val="000000"/>
+                <w:sz w:val="16"/>
+                <w:szCs w:val="16"/>
+                <w:lang w:eastAsia="pt-BR"/>
+              </w:rPr>
+            </w:pPr>
+            <w:r>
+              <w:rPr>
+                <w:noProof/>
+                <w14:ligatures w14:val="standardContextual"/>
+              </w:rPr>
+              <w:drawing>
+                <wp:inline distT="0" distB="0" distL="0" distR="0" wp14:anchorId="122377B8" wp14:editId="75B48FA1">
+                  <wp:extent cx="6362065" cy="1061720"/>
+                  <wp:effectExtent l="0" t="0" r="635" b="5080"/>
+                  <wp:docPr id="1339825275" name="Imagem 1"/>
+                  <wp:cNvGraphicFramePr>
+                    <a:graphicFrameLocks xmlns:a="http://schemas.openxmlformats.org/drawingml/2006/main" noChangeAspect="1"/>
+                  </wp:cNvGraphicFramePr>
+                  <a:graphic xmlns:a="http://schemas.openxmlformats.org/drawingml/2006/main">
+                    <a:graphicData uri="http://schemas.openxmlformats.org/drawingml/2006/picture">
+                      <pic:pic xmlns:pic="http://schemas.openxmlformats.org/drawingml/2006/picture">
+                        <pic:nvPicPr>
+                          <pic:cNvPr id="1339825275" name=""/>
+                          <pic:cNvPicPr/>
+                        </pic:nvPicPr>
+                        <pic:blipFill>
+                          <a:blip r:embed="rId11"/>
+                          <a:stretch>
+                            <a:fillRect/>
+                          </a:stretch>
+                        </pic:blipFill>
+                        <pic:spPr>
+                          <a:xfrm>
+                            <a:off x="0" y="0"/>
+                            <a:ext cx="6362065" cy="1061720"/>
+                          </a:xfrm>
+                          <a:prstGeom prst="rect">
+                            <a:avLst/>
+                          </a:prstGeom>
+                        </pic:spPr>
+                      </pic:pic>
+                    </a:graphicData>
+                  </a:graphic>
+                </wp:inline>
+              </w:drawing>
+            </w:r>
+          </w:p>
+          <w:p>
+            <w:pPr>
+              <w:rPr>
+                <w:rFonts w:ascii="Verdana" w:eastAsia="Times New Roman" w:hAnsi="Verdana" w:cs="Times New Roman"/>
+                <w:color w:val="000000"/>
+                <w:sz w:val="16"/>
+                <w:szCs w:val="16"/>
+                <w:lang w:eastAsia="pt-BR"/>
+              </w:rPr>
+            </w:pPr>
+          </w:p>
+          <w:p>
+            <w:pPr>
+              <w:rPr>
+                <w:rFonts w:ascii="Verdana" w:eastAsia="Times New Roman" w:hAnsi="Verdana" w:cs="Times New Roman"/>
+                <w:color w:val="000000"/>
+                <w:sz w:val="16"/>
+                <w:szCs w:val="16"/>
+                <w:lang w:eastAsia="pt-BR"/>
+              </w:rPr>
+            </w:pPr>
+            <w:r>
+              <w:rPr>
+                <w:rFonts w:ascii="Verdana" w:eastAsia="Times New Roman" w:hAnsi="Verdana" w:cs="Times New Roman"/>
+                <w:color w:val="000000"/>
+                <w:sz w:val="16"/>
+                <w:szCs w:val="16"/>
+                <w:lang w:eastAsia="pt-BR"/>
+              </w:rPr>
+              <w:t>Como minha aplicação não tem BD criei uma imagem em redis</w:t>
+            </w:r>
+          </w:p>
+          <w:p>
+            <w:pPr>
+              <w:jc w:val="center"/>
+              <w:rPr>
+                <w:rFonts w:ascii="Verdana" w:eastAsia="Times New Roman" w:hAnsi="Verdana" w:cs="Times New Roman"/>
+                <w:color w:val="000000"/>
+                <w:sz w:val="16"/>
+                <w:szCs w:val="16"/>
+                <w:lang w:eastAsia="pt-BR"/>
+              </w:rPr>
+            </w:pPr>
+            <w:r>
+              <w:rPr>
+                <w:rFonts w:ascii="Verdana" w:eastAsia="Times New Roman" w:hAnsi="Verdana" w:cs="Times New Roman"/>
+                <w:color w:val="000000"/>
+                <w:sz w:val="16"/>
+                <w:szCs w:val="16"/>
+                <w:lang w:eastAsia="pt-BR"/>
+              </w:rPr>
+              <w:drawing>
+                <wp:inline distT="0" distB="0" distL="0" distR="0" wp14:anchorId="715E4B8E" wp14:editId="3FD50A36">
+                  <wp:extent cx="4337535" cy="2800350"/>
+                  <wp:effectExtent l="0" t="0" r="6350" b="0"/>
+                  <wp:docPr id="193443881" name="Imagem 1"/>
+                  <wp:cNvGraphicFramePr>
+                    <a:graphicFrameLocks xmlns:a="http://schemas.openxmlformats.org/drawingml/2006/main" noChangeAspect="1"/>
+                  </wp:cNvGraphicFramePr>
+                  <a:graphic xmlns:a="http://schemas.openxmlformats.org/drawingml/2006/main">
+                    <a:graphicData uri="http://schemas.openxmlformats.org/drawingml/2006/picture">
+                      <pic:pic xmlns:pic="http://schemas.openxmlformats.org/drawingml/2006/picture">
+                        <pic:nvPicPr>
+                          <pic:cNvPr id="193443881" name=""/>
+                          <pic:cNvPicPr/>
+                        </pic:nvPicPr>
+                        <pic:blipFill>
+                          <a:blip r:embed="rId12"/>
+                          <a:stretch>
+                            <a:fillRect/>
+                          </a:stretch>
+                        </pic:blipFill>
+                        <pic:spPr>
+                          <a:xfrm>
+                            <a:off x="0" y="0"/>
+                            <a:ext cx="4341730" cy="2803059"/>
+                          </a:xfrm>
+                          <a:prstGeom prst="rect">
+                            <a:avLst/>
+                          </a:prstGeom>
+                        </pic:spPr>
+                      </pic:pic>
+                    </a:graphicData>
+                  </a:graphic>
+                </wp:inline>
+              </w:drawing>
+            </w:r>
+          </w:p>
+          <w:p>
+            <w:pPr>
+              <w:rPr>
+                <w:rFonts w:ascii="Verdana" w:eastAsia="Times New Roman" w:hAnsi="Verdana" w:cs="Times New Roman"/>
+                <w:color w:val="000000"/>
+                <w:sz w:val="16"/>
+                <w:szCs w:val="16"/>
+                <w:lang w:eastAsia="pt-BR"/>
+              </w:rPr>
+            </w:pPr>
+            <w:r>
+              <w:rPr>
+                <w:noProof/>
+                <w14:ligatures w14:val="standardContextual"/>
+              </w:rPr>
+              <w:drawing>
+                <wp:inline distT="0" distB="0" distL="0" distR="0" wp14:anchorId="4C6DA628" wp14:editId="258C2579">
+                  <wp:extent cx="6362065" cy="632460"/>
+                  <wp:effectExtent l="0" t="0" r="635" b="0"/>
+                  <wp:docPr id="428233452" name="Imagem 1"/>
+                  <wp:cNvGraphicFramePr>
+                    <a:graphicFrameLocks xmlns:a="http://schemas.openxmlformats.org/drawingml/2006/main" noChangeAspect="1"/>
+                  </wp:cNvGraphicFramePr>
+                  <a:graphic xmlns:a="http://schemas.openxmlformats.org/drawingml/2006/main">
+                    <a:graphicData uri="http://schemas.openxmlformats.org/drawingml/2006/picture">
+                      <pic:pic xmlns:pic="http://schemas.openxmlformats.org/drawingml/2006/picture">
+                        <pic:nvPicPr>
+                          <pic:cNvPr id="428233452" name=""/>
+                          <pic:cNvPicPr/>
+                        </pic:nvPicPr>
+                        <pic:blipFill>
+                          <a:blip r:embed="rId13"/>
+                          <a:stretch>
+                            <a:fillRect/>
+                          </a:stretch>
+                        </pic:blipFill>
+                        <pic:spPr>
+                          <a:xfrm>
+                            <a:off x="0" y="0"/>
+                            <a:ext cx="6362065" cy="632460"/>
+                          </a:xfrm>
+                          <a:prstGeom prst="rect">
+                            <a:avLst/>
+                          </a:prstGeom>
+                        </pic:spPr>
+                      </pic:pic>
+                    </a:graphicData>
+                  </a:graphic>
+                </wp:inline>
+              </w:drawing>
+            </w:r>
+          </w:p>
+          <w:p>
+            <w:pPr>
+              <w:rPr>
+                <w:rFonts w:ascii="Verdana" w:eastAsia="Times New Roman" w:hAnsi="Verdana" w:cs="Times New Roman"/>
+                <w:color w:val="000000"/>
+                <w:sz w:val="16"/>
+                <w:szCs w:val="16"/>
+                <w:lang w:eastAsia="pt-BR"/>
+              </w:rPr>
+            </w:pPr>
+          </w:p>
+          <w:p>
+            <w:pPr>
+              <w:jc w:val="center"/>
+              <w:rPr>
+                <w:rFonts w:ascii="Verdana" w:eastAsia="Times New Roman" w:hAnsi="Verdana" w:cs="Times New Roman"/>
+                <w:color w:val="000000"/>
+                <w:sz w:val="16"/>
+                <w:szCs w:val="16"/>
+                <w:lang w:eastAsia="pt-BR"/>
+              </w:rPr>
+            </w:pPr>
+            <w:r>
+              <w:rPr>
+                <w:rFonts w:ascii="Verdana" w:eastAsia="Times New Roman" w:hAnsi="Verdana" w:cs="Times New Roman"/>
+                <w:color w:val="000000"/>
+                <w:sz w:val="16"/>
+                <w:szCs w:val="16"/>
+                <w:lang w:eastAsia="pt-BR"/>
+              </w:rPr>
+              <w:drawing>
+                <wp:inline distT="0" distB="0" distL="0" distR="0" wp14:anchorId="53ACC177" wp14:editId="2586E10D">
+                  <wp:extent cx="4420217" cy="3639058"/>
+                  <wp:effectExtent l="0" t="0" r="0" b="0"/>
+                  <wp:docPr id="1003117169" name="Imagem 1"/>
+                  <wp:cNvGraphicFramePr>
+                    <a:graphicFrameLocks xmlns:a="http://schemas.openxmlformats.org/drawingml/2006/main" noChangeAspect="1"/>
+                  </wp:cNvGraphicFramePr>
+                  <a:graphic xmlns:a="http://schemas.openxmlformats.org/drawingml/2006/main">
+                    <a:graphicData uri="http://schemas.openxmlformats.org/drawingml/2006/picture">
+                      <pic:pic xmlns:pic="http://schemas.openxmlformats.org/drawingml/2006/picture">
+                        <pic:nvPicPr>
+                          <pic:cNvPr id="1003117169" name=""/>
+                          <pic:cNvPicPr/>
+                        </pic:nvPicPr>
+                        <pic:blipFill>
+                          <a:blip r:embed="rId14"/>
+                          <a:stretch>
+                            <a:fillRect/>
+                          </a:stretch>
+                        </pic:blipFill>
+                        <pic:spPr>
+                          <a:xfrm>
+                            <a:off x="0" y="0"/>
+                            <a:ext cx="4420217" cy="3639058"/>
+                          </a:xfrm>
+                          <a:prstGeom prst="rect">
+                            <a:avLst/>
+                          </a:prstGeom>
+                        </pic:spPr>
+                      </pic:pic>
+                    </a:graphicData>
+                  </a:graphic>
+                </wp:inline>
+              </w:drawing>
+            </w:r>
+          </w:p>
+          <w:p>
+            <w:pPr>
+              <w:rPr>
+                <w:rFonts w:ascii="Verdana" w:eastAsia="Times New Roman" w:hAnsi="Verdana" w:cs="Times New Roman"/>
+                <w:color w:val="000000"/>
+                <w:sz w:val="16"/>
+                <w:szCs w:val="16"/>
+                <w:lang w:eastAsia="pt-BR"/>
+              </w:rPr>
+            </w:pPr>
           </w:p>
           <w:p>
             <w:pPr>

</xml_diff>

<commit_message>
feat: inclusão de readinessProbe
</commit_message>
<xml_diff>
--- a/JonatasDeSouzaMamede_IntegraçãoContínuaDevOpsComputaçãoEmNuvem_pd.docx
+++ b/JonatasDeSouzaMamede_IntegraçãoContínuaDevOpsComputaçãoEmNuvem_pd.docx
@@ -894,6 +894,17 @@
                 <w:lang w:eastAsia="pt-BR"/>
               </w:rPr>
             </w:pPr>
+          </w:p>
+          <w:p>
+            <w:pPr>
+              <w:rPr>
+                <w:rFonts w:ascii="Verdana" w:eastAsia="Times New Roman" w:hAnsi="Verdana" w:cs="Times New Roman"/>
+                <w:color w:val="000000"/>
+                <w:sz w:val="16"/>
+                <w:szCs w:val="16"/>
+                <w:lang w:eastAsia="pt-BR"/>
+              </w:rPr>
+            </w:pPr>
             <w:r>
               <w:rPr>
                 <w:rFonts w:ascii="Verdana" w:eastAsia="Times New Roman" w:hAnsi="Verdana" w:cs="Times New Roman"/>
@@ -954,6 +965,17 @@
               </w:rPr>
               <w:t>fora do cluster</w:t>
             </w:r>
+          </w:p>
+          <w:p>
+            <w:pPr>
+              <w:rPr>
+                <w:rFonts w:ascii="Verdana" w:eastAsia="Times New Roman" w:hAnsi="Verdana" w:cs="Times New Roman"/>
+                <w:color w:val="000000"/>
+                <w:sz w:val="16"/>
+                <w:szCs w:val="16"/>
+                <w:lang w:eastAsia="pt-BR"/>
+              </w:rPr>
+            </w:pPr>
           </w:p>
           <w:p>
             <w:pPr>
@@ -1013,14 +1035,164 @@
           </w:p>
           <w:p>
             <w:pPr>
-              <w:rPr>
-                <w:rFonts w:ascii="Verdana" w:eastAsia="Times New Roman" w:hAnsi="Verdana" w:cs="Times New Roman"/>
-                <w:color w:val="000000"/>
-                <w:sz w:val="16"/>
-                <w:szCs w:val="16"/>
-                <w:lang w:eastAsia="pt-BR"/>
-              </w:rPr>
-            </w:pPr>
+              <w:jc w:val="center"/>
+              <w:rPr>
+                <w:rFonts w:ascii="Verdana" w:eastAsia="Times New Roman" w:hAnsi="Verdana" w:cs="Times New Roman"/>
+                <w:color w:val="000000"/>
+                <w:sz w:val="16"/>
+                <w:szCs w:val="16"/>
+                <w:lang w:eastAsia="pt-BR"/>
+              </w:rPr>
+            </w:pPr>
+          </w:p>
+          <w:p>
+            <w:pPr>
+              <w:jc w:val="center"/>
+              <w:rPr>
+                <w:rFonts w:ascii="Verdana" w:eastAsia="Times New Roman" w:hAnsi="Verdana" w:cs="Times New Roman"/>
+                <w:color w:val="000000"/>
+                <w:sz w:val="16"/>
+                <w:szCs w:val="16"/>
+                <w:lang w:eastAsia="pt-BR"/>
+              </w:rPr>
+            </w:pPr>
+          </w:p>
+          <w:p>
+            <w:pPr>
+              <w:jc w:val="center"/>
+              <w:rPr>
+                <w:rFonts w:ascii="Verdana" w:eastAsia="Times New Roman" w:hAnsi="Verdana" w:cs="Times New Roman"/>
+                <w:color w:val="000000"/>
+                <w:sz w:val="16"/>
+                <w:szCs w:val="16"/>
+                <w:lang w:eastAsia="pt-BR"/>
+              </w:rPr>
+            </w:pPr>
+          </w:p>
+          <w:p>
+            <w:pPr>
+              <w:jc w:val="center"/>
+              <w:rPr>
+                <w:rFonts w:ascii="Verdana" w:eastAsia="Times New Roman" w:hAnsi="Verdana" w:cs="Times New Roman"/>
+                <w:color w:val="000000"/>
+                <w:sz w:val="16"/>
+                <w:szCs w:val="16"/>
+                <w:lang w:eastAsia="pt-BR"/>
+              </w:rPr>
+            </w:pPr>
+          </w:p>
+          <w:p>
+            <w:pPr>
+              <w:jc w:val="center"/>
+              <w:rPr>
+                <w:rFonts w:ascii="Verdana" w:eastAsia="Times New Roman" w:hAnsi="Verdana" w:cs="Times New Roman"/>
+                <w:color w:val="000000"/>
+                <w:sz w:val="16"/>
+                <w:szCs w:val="16"/>
+                <w:lang w:eastAsia="pt-BR"/>
+              </w:rPr>
+            </w:pPr>
+          </w:p>
+          <w:p>
+            <w:pPr>
+              <w:rPr>
+                <w:rFonts w:ascii="Verdana" w:eastAsia="Times New Roman" w:hAnsi="Verdana" w:cs="Times New Roman"/>
+                <w:color w:val="000000"/>
+                <w:sz w:val="16"/>
+                <w:szCs w:val="16"/>
+                <w:lang w:eastAsia="pt-BR"/>
+              </w:rPr>
+            </w:pPr>
+            <w:proofErr w:type="spellStart"/>
+            <w:r>
+              <w:rPr>
+                <w:rFonts w:ascii="Verdana" w:eastAsia="Times New Roman" w:hAnsi="Verdana" w:cs="Times New Roman"/>
+                <w:color w:val="000000"/>
+                <w:sz w:val="16"/>
+                <w:szCs w:val="16"/>
+                <w:lang w:eastAsia="pt-BR"/>
+              </w:rPr>
+              <w:t>ClusterIp</w:t>
+            </w:r>
+            <w:proofErr w:type="spellEnd"/>
+            <w:r>
+              <w:rPr>
+                <w:rFonts w:ascii="Verdana" w:eastAsia="Times New Roman" w:hAnsi="Verdana" w:cs="Times New Roman"/>
+                <w:color w:val="000000"/>
+                <w:sz w:val="16"/>
+                <w:szCs w:val="16"/>
+                <w:lang w:eastAsia="pt-BR"/>
+              </w:rPr>
+              <w:t xml:space="preserve"> para o Redis</w:t>
+            </w:r>
+          </w:p>
+          <w:p>
+            <w:pPr>
+              <w:jc w:val="center"/>
+              <w:rPr>
+                <w:rFonts w:ascii="Verdana" w:eastAsia="Times New Roman" w:hAnsi="Verdana" w:cs="Times New Roman"/>
+                <w:color w:val="000000"/>
+                <w:sz w:val="16"/>
+                <w:szCs w:val="16"/>
+                <w:lang w:eastAsia="pt-BR"/>
+              </w:rPr>
+            </w:pPr>
+          </w:p>
+          <w:p>
+            <w:pPr>
+              <w:jc w:val="center"/>
+              <w:rPr>
+                <w:rFonts w:ascii="Verdana" w:eastAsia="Times New Roman" w:hAnsi="Verdana" w:cs="Times New Roman"/>
+                <w:color w:val="000000"/>
+                <w:sz w:val="16"/>
+                <w:szCs w:val="16"/>
+                <w:lang w:eastAsia="pt-BR"/>
+              </w:rPr>
+            </w:pPr>
+            <w:r>
+              <w:rPr>
+                <w:rFonts w:ascii="Verdana" w:eastAsia="Times New Roman" w:hAnsi="Verdana" w:cs="Times New Roman"/>
+                <w:color w:val="000000"/>
+                <w:sz w:val="16"/>
+                <w:szCs w:val="16"/>
+                <w:lang w:eastAsia="pt-BR"/>
+              </w:rPr>
+              <w:drawing>
+                <wp:inline distT="0" distB="0" distL="0" distR="0" wp14:anchorId="7A86B27B" wp14:editId="1C7A1272">
+                  <wp:extent cx="4229690" cy="2734057"/>
+                  <wp:effectExtent l="0" t="0" r="0" b="9525"/>
+                  <wp:docPr id="870614817" name="Imagem 1"/>
+                  <wp:cNvGraphicFramePr>
+                    <a:graphicFrameLocks xmlns:a="http://schemas.openxmlformats.org/drawingml/2006/main" noChangeAspect="1"/>
+                  </wp:cNvGraphicFramePr>
+                  <a:graphic xmlns:a="http://schemas.openxmlformats.org/drawingml/2006/main">
+                    <a:graphicData uri="http://schemas.openxmlformats.org/drawingml/2006/picture">
+                      <pic:pic xmlns:pic="http://schemas.openxmlformats.org/drawingml/2006/picture">
+                        <pic:nvPicPr>
+                          <pic:cNvPr id="870614817" name=""/>
+                          <pic:cNvPicPr/>
+                        </pic:nvPicPr>
+                        <pic:blipFill>
+                          <a:blip r:embed="rId11"/>
+                          <a:stretch>
+                            <a:fillRect/>
+                          </a:stretch>
+                        </pic:blipFill>
+                        <pic:spPr>
+                          <a:xfrm>
+                            <a:off x="0" y="0"/>
+                            <a:ext cx="4229690" cy="2734057"/>
+                          </a:xfrm>
+                          <a:prstGeom prst="rect">
+                            <a:avLst/>
+                          </a:prstGeom>
+                        </pic:spPr>
+                      </pic:pic>
+                    </a:graphicData>
+                  </a:graphic>
+                </wp:inline>
+              </w:drawing>
+            </w:r>
           </w:p>
           <w:p>
             <w:pPr>
@@ -1053,7 +1225,7 @@
                           <pic:cNvPicPr/>
                         </pic:nvPicPr>
                         <pic:blipFill>
-                          <a:blip r:embed="rId11"/>
+                          <a:blip r:embed="rId12"/>
                           <a:stretch>
                             <a:fillRect/>
                           </a:stretch>
@@ -1141,7 +1313,7 @@
                           <pic:cNvPicPr/>
                         </pic:nvPicPr>
                         <pic:blipFill>
-                          <a:blip r:embed="rId12"/>
+                          <a:blip r:embed="rId13"/>
                           <a:stretch>
                             <a:fillRect/>
                           </a:stretch>
@@ -1193,7 +1365,7 @@
                           <pic:cNvPicPr/>
                         </pic:nvPicPr>
                         <pic:blipFill>
-                          <a:blip r:embed="rId13"/>
+                          <a:blip r:embed="rId14"/>
                           <a:stretch>
                             <a:fillRect/>
                           </a:stretch>
@@ -1227,6 +1399,92 @@
           </w:p>
           <w:p>
             <w:pPr>
+              <w:rPr>
+                <w:rFonts w:ascii="Verdana" w:eastAsia="Times New Roman" w:hAnsi="Verdana" w:cs="Times New Roman"/>
+                <w:color w:val="000000"/>
+                <w:sz w:val="16"/>
+                <w:szCs w:val="16"/>
+                <w:lang w:eastAsia="pt-BR"/>
+              </w:rPr>
+            </w:pPr>
+          </w:p>
+          <w:p>
+            <w:pPr>
+              <w:rPr>
+                <w:rFonts w:ascii="Verdana" w:eastAsia="Times New Roman" w:hAnsi="Verdana" w:cs="Times New Roman"/>
+                <w:color w:val="000000"/>
+                <w:sz w:val="16"/>
+                <w:szCs w:val="16"/>
+                <w:lang w:eastAsia="pt-BR"/>
+              </w:rPr>
+            </w:pPr>
+          </w:p>
+          <w:p>
+            <w:pPr>
+              <w:rPr>
+                <w:rFonts w:ascii="Verdana" w:eastAsia="Times New Roman" w:hAnsi="Verdana" w:cs="Times New Roman"/>
+                <w:color w:val="000000"/>
+                <w:sz w:val="16"/>
+                <w:szCs w:val="16"/>
+                <w:lang w:eastAsia="pt-BR"/>
+              </w:rPr>
+            </w:pPr>
+          </w:p>
+          <w:p>
+            <w:pPr>
+              <w:rPr>
+                <w:rFonts w:ascii="Verdana" w:eastAsia="Times New Roman" w:hAnsi="Verdana" w:cs="Times New Roman"/>
+                <w:color w:val="000000"/>
+                <w:sz w:val="16"/>
+                <w:szCs w:val="16"/>
+                <w:lang w:eastAsia="pt-BR"/>
+              </w:rPr>
+            </w:pPr>
+            <w:r>
+              <w:rPr>
+                <w:rFonts w:ascii="Verdana" w:eastAsia="Times New Roman" w:hAnsi="Verdana" w:cs="Times New Roman"/>
+                <w:color w:val="000000"/>
+                <w:sz w:val="16"/>
+                <w:szCs w:val="16"/>
+                <w:lang w:eastAsia="pt-BR"/>
+              </w:rPr>
+              <w:t xml:space="preserve">Utilizei o </w:t>
+            </w:r>
+            <w:proofErr w:type="spellStart"/>
+            <w:r>
+              <w:rPr>
+                <w:rFonts w:ascii="Verdana" w:eastAsia="Times New Roman" w:hAnsi="Verdana" w:cs="Times New Roman"/>
+                <w:color w:val="000000"/>
+                <w:sz w:val="16"/>
+                <w:szCs w:val="16"/>
+                <w:lang w:eastAsia="pt-BR"/>
+              </w:rPr>
+              <w:t>readinessProbe</w:t>
+            </w:r>
+            <w:proofErr w:type="spellEnd"/>
+            <w:r>
+              <w:rPr>
+                <w:rFonts w:ascii="Verdana" w:eastAsia="Times New Roman" w:hAnsi="Verdana" w:cs="Times New Roman"/>
+                <w:color w:val="000000"/>
+                <w:sz w:val="16"/>
+                <w:szCs w:val="16"/>
+                <w:lang w:eastAsia="pt-BR"/>
+              </w:rPr>
+              <w:t xml:space="preserve"> no meu </w:t>
+            </w:r>
+            <w:r>
+              <w:rPr>
+                <w:rFonts w:ascii="Verdana" w:eastAsia="Times New Roman" w:hAnsi="Verdana" w:cs="Times New Roman"/>
+                <w:color w:val="000000"/>
+                <w:sz w:val="16"/>
+                <w:szCs w:val="16"/>
+                <w:lang w:eastAsia="pt-BR"/>
+              </w:rPr>
+              <w:t>Deployment</w:t>
+            </w:r>
+          </w:p>
+          <w:p>
+            <w:pPr>
               <w:jc w:val="center"/>
               <w:rPr>
                 <w:rFonts w:ascii="Verdana" w:eastAsia="Times New Roman" w:hAnsi="Verdana" w:cs="Times New Roman"/>
@@ -1245,10 +1503,10 @@
                 <w:lang w:eastAsia="pt-BR"/>
               </w:rPr>
               <w:drawing>
-                <wp:inline distT="0" distB="0" distL="0" distR="0" wp14:anchorId="53ACC177" wp14:editId="2586E10D">
-                  <wp:extent cx="4420217" cy="3639058"/>
-                  <wp:effectExtent l="0" t="0" r="0" b="0"/>
-                  <wp:docPr id="1003117169" name="Imagem 1"/>
+                <wp:inline distT="0" distB="0" distL="0" distR="0" wp14:anchorId="4D185C9B" wp14:editId="3AA578CE">
+                  <wp:extent cx="4420217" cy="3953427"/>
+                  <wp:effectExtent l="0" t="0" r="0" b="9525"/>
+                  <wp:docPr id="1156258756" name="Imagem 1"/>
                   <wp:cNvGraphicFramePr>
                     <a:graphicFrameLocks xmlns:a="http://schemas.openxmlformats.org/drawingml/2006/main" noChangeAspect="1"/>
                   </wp:cNvGraphicFramePr>
@@ -1256,11 +1514,11 @@
                     <a:graphicData uri="http://schemas.openxmlformats.org/drawingml/2006/picture">
                       <pic:pic xmlns:pic="http://schemas.openxmlformats.org/drawingml/2006/picture">
                         <pic:nvPicPr>
-                          <pic:cNvPr id="1003117169" name=""/>
+                          <pic:cNvPr id="1156258756" name=""/>
                           <pic:cNvPicPr/>
                         </pic:nvPicPr>
                         <pic:blipFill>
-                          <a:blip r:embed="rId14"/>
+                          <a:blip r:embed="rId15"/>
                           <a:stretch>
                             <a:fillRect/>
                           </a:stretch>
@@ -1268,7 +1526,7 @@
                         <pic:spPr>
                           <a:xfrm>
                             <a:off x="0" y="0"/>
-                            <a:ext cx="4420217" cy="3639058"/>
+                            <a:ext cx="4420217" cy="3953427"/>
                           </a:xfrm>
                           <a:prstGeom prst="rect">
                             <a:avLst/>
@@ -1280,6 +1538,18 @@
                 </wp:inline>
               </w:drawing>
             </w:r>
+          </w:p>
+          <w:p>
+            <w:pPr>
+              <w:jc w:val="center"/>
+              <w:rPr>
+                <w:rFonts w:ascii="Verdana" w:eastAsia="Times New Roman" w:hAnsi="Verdana" w:cs="Times New Roman"/>
+                <w:color w:val="000000"/>
+                <w:sz w:val="16"/>
+                <w:szCs w:val="16"/>
+                <w:lang w:eastAsia="pt-BR"/>
+              </w:rPr>
+            </w:pPr>
           </w:p>
           <w:p>
             <w:pPr>

</xml_diff>

<commit_message>
feat: Prometheus e Grafana
</commit_message>
<xml_diff>
--- a/JonatasDeSouzaMamede_IntegraçãoContínuaDevOpsComputaçãoEmNuvem_pd.docx
+++ b/JonatasDeSouzaMamede_IntegraçãoContínuaDevOpsComputaçãoEmNuvem_pd.docx
@@ -1,6 +1,6 @@
 
 <file path=word/document.xml><?xml version="1.0" encoding="utf-8"?>
-<w:document xmlns:wpc="http://schemas.microsoft.com/office/word/2010/wordprocessingCanvas" xmlns:cx="http://schemas.microsoft.com/office/drawing/2014/chartex" xmlns:cx1="http://schemas.microsoft.com/office/drawing/2015/9/8/chartex" xmlns:cx2="http://schemas.microsoft.com/office/drawing/2015/10/21/chartex" xmlns:cx3="http://schemas.microsoft.com/office/drawing/2016/5/9/chartex" xmlns:cx4="http://schemas.microsoft.com/office/drawing/2016/5/10/chartex" xmlns:cx5="http://schemas.microsoft.com/office/drawing/2016/5/11/chartex" xmlns:cx6="http://schemas.microsoft.com/office/drawing/2016/5/12/chartex" xmlns:cx7="http://schemas.microsoft.com/office/drawing/2016/5/13/chartex" xmlns:cx8="http://schemas.microsoft.com/office/drawing/2016/5/14/chartex" xmlns:mc="http://schemas.openxmlformats.org/markup-compatibility/2006" xmlns:aink="http://schemas.microsoft.com/office/drawing/2016/ink" xmlns:am3d="http://schemas.microsoft.com/office/drawing/2017/model3d" xmlns:o="urn:schemas-microsoft-com:office:office" xmlns:oel="http://schemas.microsoft.com/office/2019/extlst" xmlns:r="http://schemas.openxmlformats.org/officeDocument/2006/relationships" xmlns:m="http://schemas.openxmlformats.org/officeDocument/2006/math" xmlns:v="urn:schemas-microsoft-com:vml" xmlns:wp14="http://schemas.microsoft.com/office/word/2010/wordprocessingDrawing" xmlns:wp="http://schemas.openxmlformats.org/drawingml/2006/wordprocessingDrawing" xmlns:w10="urn:schemas-microsoft-com:office:word" xmlns:w="http://schemas.openxmlformats.org/wordprocessingml/2006/main" xmlns:w14="http://schemas.microsoft.com/office/word/2010/wordml" xmlns:w15="http://schemas.microsoft.com/office/word/2012/wordml" xmlns:w16cex="http://schemas.microsoft.com/office/word/2018/wordml/cex" xmlns:w16cid="http://schemas.microsoft.com/office/word/2016/wordml/cid" xmlns:w16="http://schemas.microsoft.com/office/word/2018/wordml" xmlns:w16sdtdh="http://schemas.microsoft.com/office/word/2020/wordml/sdtdatahash" xmlns:w16se="http://schemas.microsoft.com/office/word/2015/wordml/symex" xmlns:wpg="http://schemas.microsoft.com/office/word/2010/wordprocessingGroup" xmlns:wpi="http://schemas.microsoft.com/office/word/2010/wordprocessingInk" xmlns:wne="http://schemas.microsoft.com/office/word/2006/wordml" xmlns:wps="http://schemas.microsoft.com/office/word/2010/wordprocessingShape" mc:Ignorable="w14 w15 w16se w16cid w16 w16cex w16sdtdh wp14">
+<w:document xmlns:wpc="http://schemas.microsoft.com/office/word/2010/wordprocessingCanvas" xmlns:cx="http://schemas.microsoft.com/office/drawing/2014/chartex" xmlns:cx1="http://schemas.microsoft.com/office/drawing/2015/9/8/chartex" xmlns:cx2="http://schemas.microsoft.com/office/drawing/2015/10/21/chartex" xmlns:cx3="http://schemas.microsoft.com/office/drawing/2016/5/9/chartex" xmlns:cx4="http://schemas.microsoft.com/office/drawing/2016/5/10/chartex" xmlns:cx5="http://schemas.microsoft.com/office/drawing/2016/5/11/chartex" xmlns:cx6="http://schemas.microsoft.com/office/drawing/2016/5/12/chartex" xmlns:cx7="http://schemas.microsoft.com/office/drawing/2016/5/13/chartex" xmlns:cx8="http://schemas.microsoft.com/office/drawing/2016/5/14/chartex" xmlns:mc="http://schemas.openxmlformats.org/markup-compatibility/2006" xmlns:aink="http://schemas.microsoft.com/office/drawing/2016/ink" xmlns:am3d="http://schemas.microsoft.com/office/drawing/2017/model3d" xmlns:o="urn:schemas-microsoft-com:office:office" xmlns:oel="http://schemas.microsoft.com/office/2019/extlst" xmlns:r="http://schemas.openxmlformats.org/officeDocument/2006/relationships" xmlns:m="http://schemas.openxmlformats.org/officeDocument/2006/math" xmlns:v="urn:schemas-microsoft-com:vml" xmlns:wp14="http://schemas.microsoft.com/office/word/2010/wordprocessingDrawing" xmlns:wp="http://schemas.openxmlformats.org/drawingml/2006/wordprocessingDrawing" xmlns:w10="urn:schemas-microsoft-com:office:word" xmlns:w="http://schemas.openxmlformats.org/wordprocessingml/2006/main" xmlns:w14="http://schemas.microsoft.com/office/word/2010/wordml" xmlns:w15="http://schemas.microsoft.com/office/word/2012/wordml" xmlns:w16cex="http://schemas.microsoft.com/office/word/2018/wordml/cex" xmlns:w16cid="http://schemas.microsoft.com/office/word/2016/wordml/cid" xmlns:w16="http://schemas.microsoft.com/office/word/2018/wordml" xmlns:w16du="http://schemas.microsoft.com/office/word/2023/wordml/word16du" xmlns:w16sdtdh="http://schemas.microsoft.com/office/word/2020/wordml/sdtdatahash" xmlns:w16se="http://schemas.microsoft.com/office/word/2015/wordml/symex" xmlns:wpg="http://schemas.microsoft.com/office/word/2010/wordprocessingGroup" xmlns:wpi="http://schemas.microsoft.com/office/word/2010/wordprocessingInk" xmlns:wne="http://schemas.microsoft.com/office/word/2006/wordml" xmlns:wps="http://schemas.microsoft.com/office/word/2010/wordprocessingShape" mc:Ignorable="w14 w15 w16se w16cid w16 w16cex w16sdtdh w16du wp14">
   <w:body>
     <w:p>
       <w:pPr>
@@ -767,6 +767,7 @@
             <w:r>
               <w:rPr>
                 <w:rFonts w:ascii="Verdana" w:eastAsia="Times New Roman" w:hAnsi="Verdana" w:cs="Times New Roman"/>
+                <w:noProof/>
                 <w:color w:val="000000"/>
                 <w:sz w:val="16"/>
                 <w:szCs w:val="16"/>
@@ -991,6 +992,7 @@
             <w:r>
               <w:rPr>
                 <w:rFonts w:ascii="Verdana" w:eastAsia="Times New Roman" w:hAnsi="Verdana" w:cs="Times New Roman"/>
+                <w:noProof/>
                 <w:color w:val="000000"/>
                 <w:sz w:val="16"/>
                 <w:szCs w:val="16"/>
@@ -1152,6 +1154,7 @@
             <w:r>
               <w:rPr>
                 <w:rFonts w:ascii="Verdana" w:eastAsia="Times New Roman" w:hAnsi="Verdana" w:cs="Times New Roman"/>
+                <w:noProof/>
                 <w:color w:val="000000"/>
                 <w:sz w:val="16"/>
                 <w:szCs w:val="16"/>
@@ -1292,6 +1295,7 @@
             <w:r>
               <w:rPr>
                 <w:rFonts w:ascii="Verdana" w:eastAsia="Times New Roman" w:hAnsi="Verdana" w:cs="Times New Roman"/>
+                <w:noProof/>
                 <w:color w:val="000000"/>
                 <w:sz w:val="16"/>
                 <w:szCs w:val="16"/>
@@ -1497,6 +1501,7 @@
             <w:r>
               <w:rPr>
                 <w:rFonts w:ascii="Verdana" w:eastAsia="Times New Roman" w:hAnsi="Verdana" w:cs="Times New Roman"/>
+                <w:noProof/>
                 <w:color w:val="000000"/>
                 <w:sz w:val="16"/>
                 <w:szCs w:val="16"/>
@@ -1561,6 +1566,925 @@
                 <w:lang w:eastAsia="pt-BR"/>
               </w:rPr>
             </w:pPr>
+            <w:r>
+              <w:rPr>
+                <w:rFonts w:ascii="Verdana" w:eastAsia="Times New Roman" w:hAnsi="Verdana" w:cs="Times New Roman"/>
+                <w:color w:val="000000"/>
+                <w:sz w:val="16"/>
+                <w:szCs w:val="16"/>
+                <w:lang w:eastAsia="pt-BR"/>
+              </w:rPr>
+              <w:t xml:space="preserve">Iniciando a parte de métricas comecei inserindo o </w:t>
+            </w:r>
+            <w:proofErr w:type="spellStart"/>
+            <w:r>
+              <w:rPr>
+                <w:rFonts w:ascii="Verdana" w:eastAsia="Times New Roman" w:hAnsi="Verdana" w:cs="Times New Roman"/>
+                <w:color w:val="000000"/>
+                <w:sz w:val="16"/>
+                <w:szCs w:val="16"/>
+                <w:lang w:eastAsia="pt-BR"/>
+              </w:rPr>
+              <w:t>actuator</w:t>
+            </w:r>
+            <w:proofErr w:type="spellEnd"/>
+            <w:r>
+              <w:rPr>
+                <w:rFonts w:ascii="Verdana" w:eastAsia="Times New Roman" w:hAnsi="Verdana" w:cs="Times New Roman"/>
+                <w:color w:val="000000"/>
+                <w:sz w:val="16"/>
+                <w:szCs w:val="16"/>
+                <w:lang w:eastAsia="pt-BR"/>
+              </w:rPr>
+              <w:t xml:space="preserve"> no meu projeto, com ele preferi utilizar apenas o </w:t>
+            </w:r>
+            <w:proofErr w:type="spellStart"/>
+            <w:r>
+              <w:rPr>
+                <w:rFonts w:ascii="Verdana" w:eastAsia="Times New Roman" w:hAnsi="Verdana" w:cs="Times New Roman"/>
+                <w:color w:val="000000"/>
+                <w:sz w:val="16"/>
+                <w:szCs w:val="16"/>
+                <w:lang w:eastAsia="pt-BR"/>
+              </w:rPr>
+              <w:t>health</w:t>
+            </w:r>
+            <w:proofErr w:type="spellEnd"/>
+            <w:r>
+              <w:rPr>
+                <w:rFonts w:ascii="Verdana" w:eastAsia="Times New Roman" w:hAnsi="Verdana" w:cs="Times New Roman"/>
+                <w:color w:val="000000"/>
+                <w:sz w:val="16"/>
+                <w:szCs w:val="16"/>
+                <w:lang w:eastAsia="pt-BR"/>
+              </w:rPr>
+              <w:t xml:space="preserve"> e</w:t>
+            </w:r>
+            <w:r>
+              <w:rPr>
+                <w:rFonts w:ascii="Verdana" w:eastAsia="Times New Roman" w:hAnsi="Verdana" w:cs="Times New Roman"/>
+                <w:color w:val="000000"/>
+                <w:sz w:val="16"/>
+                <w:szCs w:val="16"/>
+                <w:lang w:eastAsia="pt-BR"/>
+              </w:rPr>
+              <w:t xml:space="preserve"> </w:t>
+            </w:r>
+            <w:proofErr w:type="spellStart"/>
+            <w:r>
+              <w:rPr>
+                <w:rFonts w:ascii="Verdana" w:eastAsia="Times New Roman" w:hAnsi="Verdana" w:cs="Times New Roman"/>
+                <w:color w:val="000000"/>
+                <w:sz w:val="16"/>
+                <w:szCs w:val="16"/>
+                <w:lang w:eastAsia="pt-BR"/>
+              </w:rPr>
+              <w:t>p</w:t>
+            </w:r>
+            <w:r>
+              <w:rPr>
+                <w:rFonts w:ascii="Verdana" w:eastAsia="Times New Roman" w:hAnsi="Verdana" w:cs="Times New Roman"/>
+                <w:color w:val="000000"/>
+                <w:sz w:val="16"/>
+                <w:szCs w:val="16"/>
+                <w:lang w:eastAsia="pt-BR"/>
+              </w:rPr>
+              <w:t>rometheus</w:t>
+            </w:r>
+            <w:proofErr w:type="spellEnd"/>
+            <w:r>
+              <w:rPr>
+                <w:rFonts w:ascii="Verdana" w:eastAsia="Times New Roman" w:hAnsi="Verdana" w:cs="Times New Roman"/>
+                <w:color w:val="000000"/>
+                <w:sz w:val="16"/>
+                <w:szCs w:val="16"/>
+                <w:lang w:eastAsia="pt-BR"/>
+              </w:rPr>
+              <w:t>.</w:t>
+            </w:r>
+          </w:p>
+          <w:p>
+            <w:pPr>
+              <w:rPr>
+                <w:rFonts w:ascii="Verdana" w:eastAsia="Times New Roman" w:hAnsi="Verdana" w:cs="Times New Roman"/>
+                <w:color w:val="000000"/>
+                <w:sz w:val="16"/>
+                <w:szCs w:val="16"/>
+                <w:lang w:eastAsia="pt-BR"/>
+              </w:rPr>
+            </w:pPr>
+          </w:p>
+          <w:p>
+            <w:pPr>
+              <w:jc w:val="center"/>
+              <w:rPr>
+                <w:rFonts w:ascii="Verdana" w:eastAsia="Times New Roman" w:hAnsi="Verdana" w:cs="Times New Roman"/>
+                <w:color w:val="000000"/>
+                <w:sz w:val="16"/>
+                <w:szCs w:val="16"/>
+                <w:lang w:eastAsia="pt-BR"/>
+              </w:rPr>
+            </w:pPr>
+            <w:r>
+              <w:rPr>
+                <w:noProof/>
+                <w14:ligatures w14:val="standardContextual"/>
+              </w:rPr>
+              <w:drawing>
+                <wp:inline distT="0" distB="0" distL="0" distR="0" wp14:anchorId="1FB4BD7D" wp14:editId="73D627C5">
+                  <wp:extent cx="6362065" cy="3478530"/>
+                  <wp:effectExtent l="0" t="0" r="635" b="7620"/>
+                  <wp:docPr id="599825770" name="Imagem 1"/>
+                  <wp:cNvGraphicFramePr>
+                    <a:graphicFrameLocks xmlns:a="http://schemas.openxmlformats.org/drawingml/2006/main" noChangeAspect="1"/>
+                  </wp:cNvGraphicFramePr>
+                  <a:graphic xmlns:a="http://schemas.openxmlformats.org/drawingml/2006/main">
+                    <a:graphicData uri="http://schemas.openxmlformats.org/drawingml/2006/picture">
+                      <pic:pic xmlns:pic="http://schemas.openxmlformats.org/drawingml/2006/picture">
+                        <pic:nvPicPr>
+                          <pic:cNvPr id="599825770" name=""/>
+                          <pic:cNvPicPr/>
+                        </pic:nvPicPr>
+                        <pic:blipFill>
+                          <a:blip r:embed="rId16"/>
+                          <a:stretch>
+                            <a:fillRect/>
+                          </a:stretch>
+                        </pic:blipFill>
+                        <pic:spPr>
+                          <a:xfrm>
+                            <a:off x="0" y="0"/>
+                            <a:ext cx="6362065" cy="3478530"/>
+                          </a:xfrm>
+                          <a:prstGeom prst="rect">
+                            <a:avLst/>
+                          </a:prstGeom>
+                        </pic:spPr>
+                      </pic:pic>
+                    </a:graphicData>
+                  </a:graphic>
+                </wp:inline>
+              </w:drawing>
+            </w:r>
+          </w:p>
+          <w:p>
+            <w:pPr>
+              <w:jc w:val="center"/>
+              <w:rPr>
+                <w:rFonts w:ascii="Verdana" w:eastAsia="Times New Roman" w:hAnsi="Verdana" w:cs="Times New Roman"/>
+                <w:color w:val="000000"/>
+                <w:sz w:val="16"/>
+                <w:szCs w:val="16"/>
+                <w:lang w:eastAsia="pt-BR"/>
+              </w:rPr>
+            </w:pPr>
+          </w:p>
+          <w:p>
+            <w:pPr>
+              <w:jc w:val="center"/>
+              <w:rPr>
+                <w:rFonts w:ascii="Verdana" w:eastAsia="Times New Roman" w:hAnsi="Verdana" w:cs="Times New Roman"/>
+                <w:color w:val="000000"/>
+                <w:sz w:val="16"/>
+                <w:szCs w:val="16"/>
+                <w:lang w:eastAsia="pt-BR"/>
+              </w:rPr>
+            </w:pPr>
+          </w:p>
+          <w:p>
+            <w:pPr>
+              <w:jc w:val="center"/>
+              <w:rPr>
+                <w:rFonts w:ascii="Verdana" w:eastAsia="Times New Roman" w:hAnsi="Verdana" w:cs="Times New Roman"/>
+                <w:color w:val="000000"/>
+                <w:sz w:val="16"/>
+                <w:szCs w:val="16"/>
+                <w:lang w:eastAsia="pt-BR"/>
+              </w:rPr>
+            </w:pPr>
+            <w:r>
+              <w:rPr>
+                <w:noProof/>
+                <w14:ligatures w14:val="standardContextual"/>
+              </w:rPr>
+              <w:drawing>
+                <wp:inline distT="0" distB="0" distL="0" distR="0" wp14:anchorId="6D86A274" wp14:editId="635D2604">
+                  <wp:extent cx="3730336" cy="3298163"/>
+                  <wp:effectExtent l="0" t="0" r="3810" b="0"/>
+                  <wp:docPr id="1888349225" name="Imagem 1"/>
+                  <wp:cNvGraphicFramePr>
+                    <a:graphicFrameLocks xmlns:a="http://schemas.openxmlformats.org/drawingml/2006/main" noChangeAspect="1"/>
+                  </wp:cNvGraphicFramePr>
+                  <a:graphic xmlns:a="http://schemas.openxmlformats.org/drawingml/2006/main">
+                    <a:graphicData uri="http://schemas.openxmlformats.org/drawingml/2006/picture">
+                      <pic:pic xmlns:pic="http://schemas.openxmlformats.org/drawingml/2006/picture">
+                        <pic:nvPicPr>
+                          <pic:cNvPr id="1888349225" name=""/>
+                          <pic:cNvPicPr/>
+                        </pic:nvPicPr>
+                        <pic:blipFill>
+                          <a:blip r:embed="rId17"/>
+                          <a:stretch>
+                            <a:fillRect/>
+                          </a:stretch>
+                        </pic:blipFill>
+                        <pic:spPr>
+                          <a:xfrm>
+                            <a:off x="0" y="0"/>
+                            <a:ext cx="3741394" cy="3307940"/>
+                          </a:xfrm>
+                          <a:prstGeom prst="rect">
+                            <a:avLst/>
+                          </a:prstGeom>
+                        </pic:spPr>
+                      </pic:pic>
+                    </a:graphicData>
+                  </a:graphic>
+                </wp:inline>
+              </w:drawing>
+            </w:r>
+          </w:p>
+          <w:p>
+            <w:pPr>
+              <w:rPr>
+                <w:rFonts w:ascii="Verdana" w:eastAsia="Times New Roman" w:hAnsi="Verdana" w:cs="Times New Roman"/>
+                <w:color w:val="000000"/>
+                <w:sz w:val="16"/>
+                <w:szCs w:val="16"/>
+                <w:lang w:eastAsia="pt-BR"/>
+              </w:rPr>
+            </w:pPr>
+          </w:p>
+          <w:p>
+            <w:pPr>
+              <w:jc w:val="center"/>
+              <w:rPr>
+                <w:rFonts w:ascii="Verdana" w:eastAsia="Times New Roman" w:hAnsi="Verdana" w:cs="Times New Roman"/>
+                <w:color w:val="000000"/>
+                <w:sz w:val="16"/>
+                <w:szCs w:val="16"/>
+                <w:lang w:eastAsia="pt-BR"/>
+              </w:rPr>
+            </w:pPr>
+            <w:r>
+              <w:rPr>
+                <w:rFonts w:ascii="Verdana" w:eastAsia="Times New Roman" w:hAnsi="Verdana" w:cs="Times New Roman"/>
+                <w:color w:val="000000"/>
+                <w:sz w:val="16"/>
+                <w:szCs w:val="16"/>
+                <w:lang w:eastAsia="pt-BR"/>
+              </w:rPr>
+              <w:drawing>
+                <wp:inline distT="0" distB="0" distL="0" distR="0" wp14:anchorId="7AD9293C" wp14:editId="1763F98B">
+                  <wp:extent cx="4193898" cy="5276384"/>
+                  <wp:effectExtent l="0" t="0" r="0" b="635"/>
+                  <wp:docPr id="1512353864" name="Imagem 1"/>
+                  <wp:cNvGraphicFramePr>
+                    <a:graphicFrameLocks xmlns:a="http://schemas.openxmlformats.org/drawingml/2006/main" noChangeAspect="1"/>
+                  </wp:cNvGraphicFramePr>
+                  <a:graphic xmlns:a="http://schemas.openxmlformats.org/drawingml/2006/main">
+                    <a:graphicData uri="http://schemas.openxmlformats.org/drawingml/2006/picture">
+                      <pic:pic xmlns:pic="http://schemas.openxmlformats.org/drawingml/2006/picture">
+                        <pic:nvPicPr>
+                          <pic:cNvPr id="1512353864" name=""/>
+                          <pic:cNvPicPr/>
+                        </pic:nvPicPr>
+                        <pic:blipFill>
+                          <a:blip r:embed="rId18"/>
+                          <a:stretch>
+                            <a:fillRect/>
+                          </a:stretch>
+                        </pic:blipFill>
+                        <pic:spPr>
+                          <a:xfrm>
+                            <a:off x="0" y="0"/>
+                            <a:ext cx="4200701" cy="5284942"/>
+                          </a:xfrm>
+                          <a:prstGeom prst="rect">
+                            <a:avLst/>
+                          </a:prstGeom>
+                        </pic:spPr>
+                      </pic:pic>
+                    </a:graphicData>
+                  </a:graphic>
+                </wp:inline>
+              </w:drawing>
+            </w:r>
+          </w:p>
+          <w:p>
+            <w:pPr>
+              <w:jc w:val="center"/>
+              <w:rPr>
+                <w:rFonts w:ascii="Verdana" w:eastAsia="Times New Roman" w:hAnsi="Verdana" w:cs="Times New Roman"/>
+                <w:color w:val="000000"/>
+                <w:sz w:val="16"/>
+                <w:szCs w:val="16"/>
+                <w:lang w:eastAsia="pt-BR"/>
+              </w:rPr>
+            </w:pPr>
+          </w:p>
+          <w:p>
+            <w:pPr>
+              <w:jc w:val="center"/>
+              <w:rPr>
+                <w:rFonts w:ascii="Verdana" w:eastAsia="Times New Roman" w:hAnsi="Verdana" w:cs="Times New Roman"/>
+                <w:color w:val="000000"/>
+                <w:sz w:val="16"/>
+                <w:szCs w:val="16"/>
+                <w:lang w:eastAsia="pt-BR"/>
+              </w:rPr>
+            </w:pPr>
+          </w:p>
+          <w:p>
+            <w:pPr>
+              <w:jc w:val="center"/>
+              <w:rPr>
+                <w:rFonts w:ascii="Verdana" w:eastAsia="Times New Roman" w:hAnsi="Verdana" w:cs="Times New Roman"/>
+                <w:color w:val="000000"/>
+                <w:sz w:val="16"/>
+                <w:szCs w:val="16"/>
+                <w:lang w:eastAsia="pt-BR"/>
+              </w:rPr>
+            </w:pPr>
+            <w:r>
+              <w:rPr>
+                <w:rFonts w:ascii="Verdana" w:eastAsia="Times New Roman" w:hAnsi="Verdana" w:cs="Times New Roman"/>
+                <w:color w:val="000000"/>
+                <w:sz w:val="16"/>
+                <w:szCs w:val="16"/>
+                <w:lang w:eastAsia="pt-BR"/>
+              </w:rPr>
+              <w:lastRenderedPageBreak/>
+              <w:drawing>
+                <wp:inline distT="0" distB="0" distL="0" distR="0" wp14:anchorId="3E6E4ED8" wp14:editId="28D379DB">
+                  <wp:extent cx="6362065" cy="4980940"/>
+                  <wp:effectExtent l="0" t="0" r="635" b="0"/>
+                  <wp:docPr id="58087298" name="Imagem 1"/>
+                  <wp:cNvGraphicFramePr>
+                    <a:graphicFrameLocks xmlns:a="http://schemas.openxmlformats.org/drawingml/2006/main" noChangeAspect="1"/>
+                  </wp:cNvGraphicFramePr>
+                  <a:graphic xmlns:a="http://schemas.openxmlformats.org/drawingml/2006/main">
+                    <a:graphicData uri="http://schemas.openxmlformats.org/drawingml/2006/picture">
+                      <pic:pic xmlns:pic="http://schemas.openxmlformats.org/drawingml/2006/picture">
+                        <pic:nvPicPr>
+                          <pic:cNvPr id="58087298" name=""/>
+                          <pic:cNvPicPr/>
+                        </pic:nvPicPr>
+                        <pic:blipFill>
+                          <a:blip r:embed="rId19"/>
+                          <a:stretch>
+                            <a:fillRect/>
+                          </a:stretch>
+                        </pic:blipFill>
+                        <pic:spPr>
+                          <a:xfrm>
+                            <a:off x="0" y="0"/>
+                            <a:ext cx="6362065" cy="4980940"/>
+                          </a:xfrm>
+                          <a:prstGeom prst="rect">
+                            <a:avLst/>
+                          </a:prstGeom>
+                        </pic:spPr>
+                      </pic:pic>
+                    </a:graphicData>
+                  </a:graphic>
+                </wp:inline>
+              </w:drawing>
+            </w:r>
+          </w:p>
+          <w:p>
+            <w:pPr>
+              <w:rPr>
+                <w:rFonts w:ascii="Verdana" w:eastAsia="Times New Roman" w:hAnsi="Verdana" w:cs="Times New Roman"/>
+                <w:color w:val="000000"/>
+                <w:sz w:val="16"/>
+                <w:szCs w:val="16"/>
+                <w:lang w:eastAsia="pt-BR"/>
+              </w:rPr>
+            </w:pPr>
+          </w:p>
+          <w:p>
+            <w:pPr>
+              <w:rPr>
+                <w:rFonts w:ascii="Verdana" w:eastAsia="Times New Roman" w:hAnsi="Verdana" w:cs="Times New Roman"/>
+                <w:color w:val="000000"/>
+                <w:sz w:val="16"/>
+                <w:szCs w:val="16"/>
+                <w:lang w:eastAsia="pt-BR"/>
+              </w:rPr>
+            </w:pPr>
+            <w:r>
+              <w:rPr>
+                <w:rFonts w:ascii="Verdana" w:eastAsia="Times New Roman" w:hAnsi="Verdana" w:cs="Times New Roman"/>
+                <w:color w:val="000000"/>
+                <w:sz w:val="16"/>
+                <w:szCs w:val="16"/>
+                <w:lang w:eastAsia="pt-BR"/>
+              </w:rPr>
+              <w:t xml:space="preserve">Configuração do meu </w:t>
+            </w:r>
+            <w:proofErr w:type="spellStart"/>
+            <w:r>
+              <w:rPr>
+                <w:rFonts w:ascii="Verdana" w:eastAsia="Times New Roman" w:hAnsi="Verdana" w:cs="Times New Roman"/>
+                <w:color w:val="000000"/>
+                <w:sz w:val="16"/>
+                <w:szCs w:val="16"/>
+                <w:lang w:eastAsia="pt-BR"/>
+              </w:rPr>
+              <w:t>docker-compose</w:t>
+            </w:r>
+            <w:proofErr w:type="spellEnd"/>
+          </w:p>
+          <w:p>
+            <w:pPr>
+              <w:jc w:val="center"/>
+              <w:rPr>
+                <w:rFonts w:ascii="Verdana" w:eastAsia="Times New Roman" w:hAnsi="Verdana" w:cs="Times New Roman"/>
+                <w:color w:val="000000"/>
+                <w:sz w:val="16"/>
+                <w:szCs w:val="16"/>
+                <w:lang w:eastAsia="pt-BR"/>
+              </w:rPr>
+            </w:pPr>
+            <w:r>
+              <w:rPr>
+                <w:noProof/>
+                <w14:ligatures w14:val="standardContextual"/>
+              </w:rPr>
+              <w:drawing>
+                <wp:inline distT="0" distB="0" distL="0" distR="0" wp14:anchorId="01F3FCC2" wp14:editId="0361D531">
+                  <wp:extent cx="4146010" cy="3592286"/>
+                  <wp:effectExtent l="0" t="0" r="6985" b="8255"/>
+                  <wp:docPr id="751203982" name="Imagem 1"/>
+                  <wp:cNvGraphicFramePr>
+                    <a:graphicFrameLocks xmlns:a="http://schemas.openxmlformats.org/drawingml/2006/main" noChangeAspect="1"/>
+                  </wp:cNvGraphicFramePr>
+                  <a:graphic xmlns:a="http://schemas.openxmlformats.org/drawingml/2006/main">
+                    <a:graphicData uri="http://schemas.openxmlformats.org/drawingml/2006/picture">
+                      <pic:pic xmlns:pic="http://schemas.openxmlformats.org/drawingml/2006/picture">
+                        <pic:nvPicPr>
+                          <pic:cNvPr id="751203982" name=""/>
+                          <pic:cNvPicPr/>
+                        </pic:nvPicPr>
+                        <pic:blipFill>
+                          <a:blip r:embed="rId20"/>
+                          <a:stretch>
+                            <a:fillRect/>
+                          </a:stretch>
+                        </pic:blipFill>
+                        <pic:spPr>
+                          <a:xfrm>
+                            <a:off x="0" y="0"/>
+                            <a:ext cx="4148483" cy="3594429"/>
+                          </a:xfrm>
+                          <a:prstGeom prst="rect">
+                            <a:avLst/>
+                          </a:prstGeom>
+                        </pic:spPr>
+                      </pic:pic>
+                    </a:graphicData>
+                  </a:graphic>
+                </wp:inline>
+              </w:drawing>
+            </w:r>
+          </w:p>
+          <w:p>
+            <w:pPr>
+              <w:rPr>
+                <w:rFonts w:ascii="Verdana" w:eastAsia="Times New Roman" w:hAnsi="Verdana" w:cs="Times New Roman"/>
+                <w:color w:val="000000"/>
+                <w:sz w:val="16"/>
+                <w:szCs w:val="16"/>
+                <w:lang w:eastAsia="pt-BR"/>
+              </w:rPr>
+            </w:pPr>
+          </w:p>
+          <w:p>
+            <w:pPr>
+              <w:jc w:val="center"/>
+              <w:rPr>
+                <w:rFonts w:ascii="Verdana" w:eastAsia="Times New Roman" w:hAnsi="Verdana" w:cs="Times New Roman"/>
+                <w:color w:val="000000"/>
+                <w:sz w:val="16"/>
+                <w:szCs w:val="16"/>
+                <w:lang w:eastAsia="pt-BR"/>
+              </w:rPr>
+            </w:pPr>
+            <w:r>
+              <w:rPr>
+                <w:rFonts w:ascii="Verdana" w:eastAsia="Times New Roman" w:hAnsi="Verdana" w:cs="Times New Roman"/>
+                <w:color w:val="000000"/>
+                <w:sz w:val="16"/>
+                <w:szCs w:val="16"/>
+                <w:lang w:eastAsia="pt-BR"/>
+              </w:rPr>
+              <w:lastRenderedPageBreak/>
+              <w:drawing>
+                <wp:inline distT="0" distB="0" distL="0" distR="0" wp14:anchorId="5187EE70" wp14:editId="0B090C9D">
+                  <wp:extent cx="4859836" cy="2667841"/>
+                  <wp:effectExtent l="0" t="0" r="0" b="0"/>
+                  <wp:docPr id="1217598317" name="Imagem 1"/>
+                  <wp:cNvGraphicFramePr>
+                    <a:graphicFrameLocks xmlns:a="http://schemas.openxmlformats.org/drawingml/2006/main" noChangeAspect="1"/>
+                  </wp:cNvGraphicFramePr>
+                  <a:graphic xmlns:a="http://schemas.openxmlformats.org/drawingml/2006/main">
+                    <a:graphicData uri="http://schemas.openxmlformats.org/drawingml/2006/picture">
+                      <pic:pic xmlns:pic="http://schemas.openxmlformats.org/drawingml/2006/picture">
+                        <pic:nvPicPr>
+                          <pic:cNvPr id="1217598317" name=""/>
+                          <pic:cNvPicPr/>
+                        </pic:nvPicPr>
+                        <pic:blipFill>
+                          <a:blip r:embed="rId21"/>
+                          <a:stretch>
+                            <a:fillRect/>
+                          </a:stretch>
+                        </pic:blipFill>
+                        <pic:spPr>
+                          <a:xfrm>
+                            <a:off x="0" y="0"/>
+                            <a:ext cx="4867218" cy="2671893"/>
+                          </a:xfrm>
+                          <a:prstGeom prst="rect">
+                            <a:avLst/>
+                          </a:prstGeom>
+                        </pic:spPr>
+                      </pic:pic>
+                    </a:graphicData>
+                  </a:graphic>
+                </wp:inline>
+              </w:drawing>
+            </w:r>
+          </w:p>
+          <w:p>
+            <w:pPr>
+              <w:rPr>
+                <w:rFonts w:ascii="Verdana" w:eastAsia="Times New Roman" w:hAnsi="Verdana" w:cs="Times New Roman"/>
+                <w:color w:val="000000"/>
+                <w:sz w:val="16"/>
+                <w:szCs w:val="16"/>
+                <w:lang w:eastAsia="pt-BR"/>
+              </w:rPr>
+            </w:pPr>
+            <w:r>
+              <w:rPr>
+                <w:rFonts w:ascii="Verdana" w:eastAsia="Times New Roman" w:hAnsi="Verdana" w:cs="Times New Roman"/>
+                <w:color w:val="000000"/>
+                <w:sz w:val="16"/>
+                <w:szCs w:val="16"/>
+                <w:lang w:eastAsia="pt-BR"/>
+              </w:rPr>
+              <w:t xml:space="preserve">Configurando o </w:t>
+            </w:r>
+            <w:proofErr w:type="spellStart"/>
+            <w:r>
+              <w:rPr>
+                <w:rFonts w:ascii="Verdana" w:eastAsia="Times New Roman" w:hAnsi="Verdana" w:cs="Times New Roman"/>
+                <w:color w:val="000000"/>
+                <w:sz w:val="16"/>
+                <w:szCs w:val="16"/>
+                <w:lang w:eastAsia="pt-BR"/>
+              </w:rPr>
+              <w:t>prometheus</w:t>
+            </w:r>
+            <w:proofErr w:type="spellEnd"/>
+            <w:r>
+              <w:rPr>
+                <w:rFonts w:ascii="Verdana" w:eastAsia="Times New Roman" w:hAnsi="Verdana" w:cs="Times New Roman"/>
+                <w:color w:val="000000"/>
+                <w:sz w:val="16"/>
+                <w:szCs w:val="16"/>
+                <w:lang w:eastAsia="pt-BR"/>
+              </w:rPr>
+              <w:t xml:space="preserve"> </w:t>
+            </w:r>
+          </w:p>
+          <w:p>
+            <w:pPr>
+              <w:jc w:val="center"/>
+              <w:rPr>
+                <w:rFonts w:ascii="Verdana" w:eastAsia="Times New Roman" w:hAnsi="Verdana" w:cs="Times New Roman"/>
+                <w:color w:val="000000"/>
+                <w:sz w:val="16"/>
+                <w:szCs w:val="16"/>
+                <w:lang w:eastAsia="pt-BR"/>
+              </w:rPr>
+            </w:pPr>
+            <w:r>
+              <w:rPr>
+                <w:noProof/>
+                <w14:ligatures w14:val="standardContextual"/>
+              </w:rPr>
+              <w:drawing>
+                <wp:inline distT="0" distB="0" distL="0" distR="0" wp14:anchorId="1A6FD2D3" wp14:editId="15FBDCFE">
+                  <wp:extent cx="4536622" cy="2875443"/>
+                  <wp:effectExtent l="0" t="0" r="0" b="1270"/>
+                  <wp:docPr id="70536893" name="Imagem 1"/>
+                  <wp:cNvGraphicFramePr>
+                    <a:graphicFrameLocks xmlns:a="http://schemas.openxmlformats.org/drawingml/2006/main" noChangeAspect="1"/>
+                  </wp:cNvGraphicFramePr>
+                  <a:graphic xmlns:a="http://schemas.openxmlformats.org/drawingml/2006/main">
+                    <a:graphicData uri="http://schemas.openxmlformats.org/drawingml/2006/picture">
+                      <pic:pic xmlns:pic="http://schemas.openxmlformats.org/drawingml/2006/picture">
+                        <pic:nvPicPr>
+                          <pic:cNvPr id="70536893" name=""/>
+                          <pic:cNvPicPr/>
+                        </pic:nvPicPr>
+                        <pic:blipFill>
+                          <a:blip r:embed="rId22"/>
+                          <a:stretch>
+                            <a:fillRect/>
+                          </a:stretch>
+                        </pic:blipFill>
+                        <pic:spPr>
+                          <a:xfrm>
+                            <a:off x="0" y="0"/>
+                            <a:ext cx="4541955" cy="2878823"/>
+                          </a:xfrm>
+                          <a:prstGeom prst="rect">
+                            <a:avLst/>
+                          </a:prstGeom>
+                        </pic:spPr>
+                      </pic:pic>
+                    </a:graphicData>
+                  </a:graphic>
+                </wp:inline>
+              </w:drawing>
+            </w:r>
+          </w:p>
+          <w:p>
+            <w:pPr>
+              <w:rPr>
+                <w:rFonts w:ascii="Verdana" w:eastAsia="Times New Roman" w:hAnsi="Verdana" w:cs="Times New Roman"/>
+                <w:color w:val="000000"/>
+                <w:sz w:val="16"/>
+                <w:szCs w:val="16"/>
+                <w:lang w:eastAsia="pt-BR"/>
+              </w:rPr>
+            </w:pPr>
+            <w:r>
+              <w:rPr>
+                <w:rFonts w:ascii="Verdana" w:eastAsia="Times New Roman" w:hAnsi="Verdana" w:cs="Times New Roman"/>
+                <w:color w:val="000000"/>
+                <w:sz w:val="16"/>
+                <w:szCs w:val="16"/>
+                <w:lang w:eastAsia="pt-BR"/>
+              </w:rPr>
+              <w:drawing>
+                <wp:inline distT="0" distB="0" distL="0" distR="0" wp14:anchorId="5B85BD8E" wp14:editId="34C5D1FE">
+                  <wp:extent cx="6362065" cy="2747010"/>
+                  <wp:effectExtent l="0" t="0" r="635" b="0"/>
+                  <wp:docPr id="1440260333" name="Imagem 1"/>
+                  <wp:cNvGraphicFramePr>
+                    <a:graphicFrameLocks xmlns:a="http://schemas.openxmlformats.org/drawingml/2006/main" noChangeAspect="1"/>
+                  </wp:cNvGraphicFramePr>
+                  <a:graphic xmlns:a="http://schemas.openxmlformats.org/drawingml/2006/main">
+                    <a:graphicData uri="http://schemas.openxmlformats.org/drawingml/2006/picture">
+                      <pic:pic xmlns:pic="http://schemas.openxmlformats.org/drawingml/2006/picture">
+                        <pic:nvPicPr>
+                          <pic:cNvPr id="1440260333" name=""/>
+                          <pic:cNvPicPr/>
+                        </pic:nvPicPr>
+                        <pic:blipFill>
+                          <a:blip r:embed="rId23"/>
+                          <a:stretch>
+                            <a:fillRect/>
+                          </a:stretch>
+                        </pic:blipFill>
+                        <pic:spPr>
+                          <a:xfrm>
+                            <a:off x="0" y="0"/>
+                            <a:ext cx="6362065" cy="2747010"/>
+                          </a:xfrm>
+                          <a:prstGeom prst="rect">
+                            <a:avLst/>
+                          </a:prstGeom>
+                        </pic:spPr>
+                      </pic:pic>
+                    </a:graphicData>
+                  </a:graphic>
+                </wp:inline>
+              </w:drawing>
+            </w:r>
+          </w:p>
+          <w:p>
+            <w:pPr>
+              <w:rPr>
+                <w:rFonts w:ascii="Verdana" w:eastAsia="Times New Roman" w:hAnsi="Verdana" w:cs="Times New Roman"/>
+                <w:color w:val="000000"/>
+                <w:sz w:val="16"/>
+                <w:szCs w:val="16"/>
+                <w:lang w:eastAsia="pt-BR"/>
+              </w:rPr>
+            </w:pPr>
+          </w:p>
+          <w:p>
+            <w:pPr>
+              <w:rPr>
+                <w:rFonts w:ascii="Verdana" w:eastAsia="Times New Roman" w:hAnsi="Verdana" w:cs="Times New Roman"/>
+                <w:color w:val="000000"/>
+                <w:sz w:val="16"/>
+                <w:szCs w:val="16"/>
+                <w:lang w:eastAsia="pt-BR"/>
+              </w:rPr>
+            </w:pPr>
+          </w:p>
+          <w:p>
+            <w:pPr>
+              <w:rPr>
+                <w:rFonts w:ascii="Verdana" w:eastAsia="Times New Roman" w:hAnsi="Verdana" w:cs="Times New Roman"/>
+                <w:color w:val="000000"/>
+                <w:sz w:val="16"/>
+                <w:szCs w:val="16"/>
+                <w:lang w:eastAsia="pt-BR"/>
+              </w:rPr>
+            </w:pPr>
+          </w:p>
+          <w:p>
+            <w:pPr>
+              <w:rPr>
+                <w:rFonts w:ascii="Verdana" w:eastAsia="Times New Roman" w:hAnsi="Verdana" w:cs="Times New Roman"/>
+                <w:color w:val="000000"/>
+                <w:sz w:val="16"/>
+                <w:szCs w:val="16"/>
+                <w:lang w:eastAsia="pt-BR"/>
+              </w:rPr>
+            </w:pPr>
+            <w:r>
+              <w:rPr>
+                <w:rFonts w:ascii="Verdana" w:eastAsia="Times New Roman" w:hAnsi="Verdana" w:cs="Times New Roman"/>
+                <w:color w:val="000000"/>
+                <w:sz w:val="16"/>
+                <w:szCs w:val="16"/>
+                <w:lang w:eastAsia="pt-BR"/>
+              </w:rPr>
+              <w:lastRenderedPageBreak/>
+              <w:t xml:space="preserve">Adicionando o </w:t>
+            </w:r>
+            <w:proofErr w:type="spellStart"/>
+            <w:r>
+              <w:rPr>
+                <w:rFonts w:ascii="Verdana" w:eastAsia="Times New Roman" w:hAnsi="Verdana" w:cs="Times New Roman"/>
+                <w:color w:val="000000"/>
+                <w:sz w:val="16"/>
+                <w:szCs w:val="16"/>
+                <w:lang w:eastAsia="pt-BR"/>
+              </w:rPr>
+              <w:t>Grafana</w:t>
+            </w:r>
+            <w:proofErr w:type="spellEnd"/>
+            <w:r>
+              <w:rPr>
+                <w:rFonts w:ascii="Verdana" w:eastAsia="Times New Roman" w:hAnsi="Verdana" w:cs="Times New Roman"/>
+                <w:color w:val="000000"/>
+                <w:sz w:val="16"/>
+                <w:szCs w:val="16"/>
+                <w:lang w:eastAsia="pt-BR"/>
+              </w:rPr>
+              <w:t xml:space="preserve"> no meu </w:t>
+            </w:r>
+            <w:proofErr w:type="spellStart"/>
+            <w:r>
+              <w:rPr>
+                <w:rFonts w:ascii="Verdana" w:eastAsia="Times New Roman" w:hAnsi="Verdana" w:cs="Times New Roman"/>
+                <w:color w:val="000000"/>
+                <w:sz w:val="16"/>
+                <w:szCs w:val="16"/>
+                <w:lang w:eastAsia="pt-BR"/>
+              </w:rPr>
+              <w:t>docker-compose</w:t>
+            </w:r>
+            <w:proofErr w:type="spellEnd"/>
+          </w:p>
+          <w:p>
+            <w:pPr>
+              <w:jc w:val="center"/>
+              <w:rPr>
+                <w:rFonts w:ascii="Verdana" w:eastAsia="Times New Roman" w:hAnsi="Verdana" w:cs="Times New Roman"/>
+                <w:color w:val="000000"/>
+                <w:sz w:val="16"/>
+                <w:szCs w:val="16"/>
+                <w:lang w:eastAsia="pt-BR"/>
+              </w:rPr>
+            </w:pPr>
+            <w:r>
+              <w:rPr>
+                <w:noProof/>
+                <w14:ligatures w14:val="standardContextual"/>
+              </w:rPr>
+              <w:drawing>
+                <wp:inline distT="0" distB="0" distL="0" distR="0" wp14:anchorId="579FE27D" wp14:editId="4F922FD3">
+                  <wp:extent cx="3435738" cy="3746665"/>
+                  <wp:effectExtent l="0" t="0" r="0" b="6350"/>
+                  <wp:docPr id="839906611" name="Imagem 1"/>
+                  <wp:cNvGraphicFramePr>
+                    <a:graphicFrameLocks xmlns:a="http://schemas.openxmlformats.org/drawingml/2006/main" noChangeAspect="1"/>
+                  </wp:cNvGraphicFramePr>
+                  <a:graphic xmlns:a="http://schemas.openxmlformats.org/drawingml/2006/main">
+                    <a:graphicData uri="http://schemas.openxmlformats.org/drawingml/2006/picture">
+                      <pic:pic xmlns:pic="http://schemas.openxmlformats.org/drawingml/2006/picture">
+                        <pic:nvPicPr>
+                          <pic:cNvPr id="839906611" name=""/>
+                          <pic:cNvPicPr/>
+                        </pic:nvPicPr>
+                        <pic:blipFill>
+                          <a:blip r:embed="rId24"/>
+                          <a:stretch>
+                            <a:fillRect/>
+                          </a:stretch>
+                        </pic:blipFill>
+                        <pic:spPr>
+                          <a:xfrm>
+                            <a:off x="0" y="0"/>
+                            <a:ext cx="3444003" cy="3755678"/>
+                          </a:xfrm>
+                          <a:prstGeom prst="rect">
+                            <a:avLst/>
+                          </a:prstGeom>
+                        </pic:spPr>
+                      </pic:pic>
+                    </a:graphicData>
+                  </a:graphic>
+                </wp:inline>
+              </w:drawing>
+            </w:r>
+          </w:p>
+          <w:p>
+            <w:pPr>
+              <w:jc w:val="center"/>
+              <w:rPr>
+                <w:rFonts w:ascii="Verdana" w:eastAsia="Times New Roman" w:hAnsi="Verdana" w:cs="Times New Roman"/>
+                <w:color w:val="000000"/>
+                <w:sz w:val="16"/>
+                <w:szCs w:val="16"/>
+                <w:lang w:eastAsia="pt-BR"/>
+              </w:rPr>
+            </w:pPr>
+          </w:p>
+          <w:p>
+            <w:pPr>
+              <w:jc w:val="center"/>
+              <w:rPr>
+                <w:rFonts w:ascii="Verdana" w:eastAsia="Times New Roman" w:hAnsi="Verdana" w:cs="Times New Roman"/>
+                <w:color w:val="000000"/>
+                <w:sz w:val="16"/>
+                <w:szCs w:val="16"/>
+                <w:lang w:eastAsia="pt-BR"/>
+              </w:rPr>
+            </w:pPr>
+            <w:r>
+              <w:rPr>
+                <w:noProof/>
+                <w14:ligatures w14:val="standardContextual"/>
+              </w:rPr>
+              <w:drawing>
+                <wp:inline distT="0" distB="0" distL="0" distR="0" wp14:anchorId="630CB807" wp14:editId="5E5F94A9">
+                  <wp:extent cx="5364538" cy="2811041"/>
+                  <wp:effectExtent l="0" t="0" r="7620" b="8890"/>
+                  <wp:docPr id="730297555" name="Imagem 1"/>
+                  <wp:cNvGraphicFramePr>
+                    <a:graphicFrameLocks xmlns:a="http://schemas.openxmlformats.org/drawingml/2006/main" noChangeAspect="1"/>
+                  </wp:cNvGraphicFramePr>
+                  <a:graphic xmlns:a="http://schemas.openxmlformats.org/drawingml/2006/main">
+                    <a:graphicData uri="http://schemas.openxmlformats.org/drawingml/2006/picture">
+                      <pic:pic xmlns:pic="http://schemas.openxmlformats.org/drawingml/2006/picture">
+                        <pic:nvPicPr>
+                          <pic:cNvPr id="730297555" name=""/>
+                          <pic:cNvPicPr/>
+                        </pic:nvPicPr>
+                        <pic:blipFill>
+                          <a:blip r:embed="rId25"/>
+                          <a:stretch>
+                            <a:fillRect/>
+                          </a:stretch>
+                        </pic:blipFill>
+                        <pic:spPr>
+                          <a:xfrm>
+                            <a:off x="0" y="0"/>
+                            <a:ext cx="5372156" cy="2815033"/>
+                          </a:xfrm>
+                          <a:prstGeom prst="rect">
+                            <a:avLst/>
+                          </a:prstGeom>
+                        </pic:spPr>
+                      </pic:pic>
+                    </a:graphicData>
+                  </a:graphic>
+                </wp:inline>
+              </w:drawing>
+            </w:r>
+          </w:p>
+          <w:p>
+            <w:pPr>
+              <w:rPr>
+                <w:rFonts w:ascii="Verdana" w:eastAsia="Times New Roman" w:hAnsi="Verdana" w:cs="Times New Roman"/>
+                <w:color w:val="000000"/>
+                <w:sz w:val="16"/>
+                <w:szCs w:val="16"/>
+                <w:lang w:eastAsia="pt-BR"/>
+              </w:rPr>
+            </w:pPr>
           </w:p>
           <w:p>
             <w:pPr>
@@ -1737,7 +2661,7 @@
 </file>
 
 <file path=word/numbering.xml><?xml version="1.0" encoding="utf-8"?>
-<w:numbering xmlns:wpc="http://schemas.microsoft.com/office/word/2010/wordprocessingCanvas" xmlns:cx="http://schemas.microsoft.com/office/drawing/2014/chartex" xmlns:cx1="http://schemas.microsoft.com/office/drawing/2015/9/8/chartex" xmlns:cx2="http://schemas.microsoft.com/office/drawing/2015/10/21/chartex" xmlns:cx3="http://schemas.microsoft.com/office/drawing/2016/5/9/chartex" xmlns:cx4="http://schemas.microsoft.com/office/drawing/2016/5/10/chartex" xmlns:cx5="http://schemas.microsoft.com/office/drawing/2016/5/11/chartex" xmlns:cx6="http://schemas.microsoft.com/office/drawing/2016/5/12/chartex" xmlns:cx7="http://schemas.microsoft.com/office/drawing/2016/5/13/chartex" xmlns:cx8="http://schemas.microsoft.com/office/drawing/2016/5/14/chartex" xmlns:mc="http://schemas.openxmlformats.org/markup-compatibility/2006" xmlns:aink="http://schemas.microsoft.com/office/drawing/2016/ink" xmlns:am3d="http://schemas.microsoft.com/office/drawing/2017/model3d" xmlns:o="urn:schemas-microsoft-com:office:office" xmlns:oel="http://schemas.microsoft.com/office/2019/extlst" xmlns:r="http://schemas.openxmlformats.org/officeDocument/2006/relationships" xmlns:m="http://schemas.openxmlformats.org/officeDocument/2006/math" xmlns:v="urn:schemas-microsoft-com:vml" xmlns:wp14="http://schemas.microsoft.com/office/word/2010/wordprocessingDrawing" xmlns:wp="http://schemas.openxmlformats.org/drawingml/2006/wordprocessingDrawing" xmlns:w10="urn:schemas-microsoft-com:office:word" xmlns:w="http://schemas.openxmlformats.org/wordprocessingml/2006/main" xmlns:w14="http://schemas.microsoft.com/office/word/2010/wordml" xmlns:w15="http://schemas.microsoft.com/office/word/2012/wordml" xmlns:w16cex="http://schemas.microsoft.com/office/word/2018/wordml/cex" xmlns:w16cid="http://schemas.microsoft.com/office/word/2016/wordml/cid" xmlns:w16="http://schemas.microsoft.com/office/word/2018/wordml" xmlns:w16sdtdh="http://schemas.microsoft.com/office/word/2020/wordml/sdtdatahash" xmlns:w16se="http://schemas.microsoft.com/office/word/2015/wordml/symex" xmlns:wpg="http://schemas.microsoft.com/office/word/2010/wordprocessingGroup" xmlns:wpi="http://schemas.microsoft.com/office/word/2010/wordprocessingInk" xmlns:wne="http://schemas.microsoft.com/office/word/2006/wordml" xmlns:wps="http://schemas.microsoft.com/office/word/2010/wordprocessingShape" mc:Ignorable="w14 w15 w16se w16cid w16 w16cex w16sdtdh wp14">
+<w:numbering xmlns:wpc="http://schemas.microsoft.com/office/word/2010/wordprocessingCanvas" xmlns:cx="http://schemas.microsoft.com/office/drawing/2014/chartex" xmlns:cx1="http://schemas.microsoft.com/office/drawing/2015/9/8/chartex" xmlns:cx2="http://schemas.microsoft.com/office/drawing/2015/10/21/chartex" xmlns:cx3="http://schemas.microsoft.com/office/drawing/2016/5/9/chartex" xmlns:cx4="http://schemas.microsoft.com/office/drawing/2016/5/10/chartex" xmlns:cx5="http://schemas.microsoft.com/office/drawing/2016/5/11/chartex" xmlns:cx6="http://schemas.microsoft.com/office/drawing/2016/5/12/chartex" xmlns:cx7="http://schemas.microsoft.com/office/drawing/2016/5/13/chartex" xmlns:cx8="http://schemas.microsoft.com/office/drawing/2016/5/14/chartex" xmlns:mc="http://schemas.openxmlformats.org/markup-compatibility/2006" xmlns:aink="http://schemas.microsoft.com/office/drawing/2016/ink" xmlns:am3d="http://schemas.microsoft.com/office/drawing/2017/model3d" xmlns:o="urn:schemas-microsoft-com:office:office" xmlns:oel="http://schemas.microsoft.com/office/2019/extlst" xmlns:r="http://schemas.openxmlformats.org/officeDocument/2006/relationships" xmlns:m="http://schemas.openxmlformats.org/officeDocument/2006/math" xmlns:v="urn:schemas-microsoft-com:vml" xmlns:wp14="http://schemas.microsoft.com/office/word/2010/wordprocessingDrawing" xmlns:wp="http://schemas.openxmlformats.org/drawingml/2006/wordprocessingDrawing" xmlns:w10="urn:schemas-microsoft-com:office:word" xmlns:w="http://schemas.openxmlformats.org/wordprocessingml/2006/main" xmlns:w14="http://schemas.microsoft.com/office/word/2010/wordml" xmlns:w15="http://schemas.microsoft.com/office/word/2012/wordml" xmlns:w16cex="http://schemas.microsoft.com/office/word/2018/wordml/cex" xmlns:w16cid="http://schemas.microsoft.com/office/word/2016/wordml/cid" xmlns:w16="http://schemas.microsoft.com/office/word/2018/wordml" xmlns:w16du="http://schemas.microsoft.com/office/word/2023/wordml/word16du" xmlns:w16sdtdh="http://schemas.microsoft.com/office/word/2020/wordml/sdtdatahash" xmlns:w16se="http://schemas.microsoft.com/office/word/2015/wordml/symex" xmlns:wpg="http://schemas.microsoft.com/office/word/2010/wordprocessingGroup" xmlns:wpi="http://schemas.microsoft.com/office/word/2010/wordprocessingInk" xmlns:wne="http://schemas.microsoft.com/office/word/2006/wordml" xmlns:wps="http://schemas.microsoft.com/office/word/2010/wordprocessingShape" mc:Ignorable="w14 w15 w16se w16cid w16 w16cex w16sdtdh w16du wp14">
   <w:abstractNum w:abstractNumId="0" w15:restartNumberingAfterBreak="0">
     <w:nsid w:val="FFFFFF89"/>
     <w:multiLevelType w:val="singleLevel"/>
@@ -2346,7 +3270,7 @@
 </file>
 
 <file path=word/styles.xml><?xml version="1.0" encoding="utf-8"?>
-<w:styles xmlns:mc="http://schemas.openxmlformats.org/markup-compatibility/2006" xmlns:r="http://schemas.openxmlformats.org/officeDocument/2006/relationships" xmlns:w="http://schemas.openxmlformats.org/wordprocessingml/2006/main" xmlns:w14="http://schemas.microsoft.com/office/word/2010/wordml" xmlns:w15="http://schemas.microsoft.com/office/word/2012/wordml" xmlns:w16cex="http://schemas.microsoft.com/office/word/2018/wordml/cex" xmlns:w16cid="http://schemas.microsoft.com/office/word/2016/wordml/cid" xmlns:w16="http://schemas.microsoft.com/office/word/2018/wordml" xmlns:w16sdtdh="http://schemas.microsoft.com/office/word/2020/wordml/sdtdatahash" xmlns:w16se="http://schemas.microsoft.com/office/word/2015/wordml/symex" mc:Ignorable="w14 w15 w16se w16cid w16 w16cex w16sdtdh">
+<w:styles xmlns:mc="http://schemas.openxmlformats.org/markup-compatibility/2006" xmlns:r="http://schemas.openxmlformats.org/officeDocument/2006/relationships" xmlns:w="http://schemas.openxmlformats.org/wordprocessingml/2006/main" xmlns:w14="http://schemas.microsoft.com/office/word/2010/wordml" xmlns:w15="http://schemas.microsoft.com/office/word/2012/wordml" xmlns:w16cex="http://schemas.microsoft.com/office/word/2018/wordml/cex" xmlns:w16cid="http://schemas.microsoft.com/office/word/2016/wordml/cid" xmlns:w16="http://schemas.microsoft.com/office/word/2018/wordml" xmlns:w16du="http://schemas.microsoft.com/office/word/2023/wordml/word16du" xmlns:w16sdtdh="http://schemas.microsoft.com/office/word/2020/wordml/sdtdatahash" xmlns:w16se="http://schemas.microsoft.com/office/word/2015/wordml/symex" mc:Ignorable="w14 w15 w16se w16cid w16 w16cex w16sdtdh w16du">
   <w:docDefaults>
     <w:rPrDefault>
       <w:rPr>

</xml_diff>

<commit_message>
feat: Atualização do doc com build
</commit_message>
<xml_diff>
--- a/JonatasDeSouzaMamede_IntegraçãoContínuaDevOpsComputaçãoEmNuvem_pd.docx
+++ b/JonatasDeSouzaMamede_IntegraçãoContínuaDevOpsComputaçãoEmNuvem_pd.docx
@@ -3174,6 +3174,314 @@
                 <w:lang w:eastAsia="pt-BR"/>
               </w:rPr>
             </w:pPr>
+          </w:p>
+          <w:p>
+            <w:pPr>
+              <w:rPr>
+                <w:rFonts w:ascii="Verdana" w:eastAsia="Times New Roman" w:hAnsi="Verdana" w:cs="Times New Roman"/>
+                <w:color w:val="000000"/>
+                <w:sz w:val="16"/>
+                <w:szCs w:val="16"/>
+                <w:lang w:eastAsia="pt-BR"/>
+              </w:rPr>
+            </w:pPr>
+            <w:r>
+              <w:rPr>
+                <w:rFonts w:ascii="Verdana" w:eastAsia="Times New Roman" w:hAnsi="Verdana" w:cs="Times New Roman"/>
+                <w:color w:val="000000"/>
+                <w:sz w:val="16"/>
+                <w:szCs w:val="16"/>
+                <w:lang w:eastAsia="pt-BR"/>
+              </w:rPr>
+              <w:t>Utilizei o Jenkins para criar o pipeline para automatizar a entrega do projeto.</w:t>
+            </w:r>
+          </w:p>
+          <w:p>
+            <w:pPr>
+              <w:jc w:val="center"/>
+              <w:rPr>
+                <w:rFonts w:ascii="Verdana" w:eastAsia="Times New Roman" w:hAnsi="Verdana" w:cs="Times New Roman"/>
+                <w:color w:val="000000"/>
+                <w:sz w:val="16"/>
+                <w:szCs w:val="16"/>
+                <w:lang w:eastAsia="pt-BR"/>
+              </w:rPr>
+            </w:pPr>
+            <w:r>
+              <w:rPr>
+                <w:rFonts w:ascii="Verdana" w:eastAsia="Times New Roman" w:hAnsi="Verdana" w:cs="Times New Roman"/>
+                <w:color w:val="000000"/>
+                <w:sz w:val="16"/>
+                <w:szCs w:val="16"/>
+                <w:lang w:eastAsia="pt-BR"/>
+              </w:rPr>
+              <w:drawing>
+                <wp:inline distT="0" distB="0" distL="0" distR="0" wp14:anchorId="1845861C" wp14:editId="0258F257">
+                  <wp:extent cx="4192016" cy="2107096"/>
+                  <wp:effectExtent l="0" t="0" r="0" b="7620"/>
+                  <wp:docPr id="592586720" name="Imagem 1"/>
+                  <wp:cNvGraphicFramePr>
+                    <a:graphicFrameLocks xmlns:a="http://schemas.openxmlformats.org/drawingml/2006/main" noChangeAspect="1"/>
+                  </wp:cNvGraphicFramePr>
+                  <a:graphic xmlns:a="http://schemas.openxmlformats.org/drawingml/2006/main">
+                    <a:graphicData uri="http://schemas.openxmlformats.org/drawingml/2006/picture">
+                      <pic:pic xmlns:pic="http://schemas.openxmlformats.org/drawingml/2006/picture">
+                        <pic:nvPicPr>
+                          <pic:cNvPr id="592586720" name=""/>
+                          <pic:cNvPicPr/>
+                        </pic:nvPicPr>
+                        <pic:blipFill>
+                          <a:blip r:embed="rId31"/>
+                          <a:stretch>
+                            <a:fillRect/>
+                          </a:stretch>
+                        </pic:blipFill>
+                        <pic:spPr>
+                          <a:xfrm>
+                            <a:off x="0" y="0"/>
+                            <a:ext cx="4201000" cy="2111612"/>
+                          </a:xfrm>
+                          <a:prstGeom prst="rect">
+                            <a:avLst/>
+                          </a:prstGeom>
+                        </pic:spPr>
+                      </pic:pic>
+                    </a:graphicData>
+                  </a:graphic>
+                </wp:inline>
+              </w:drawing>
+            </w:r>
+          </w:p>
+          <w:p>
+            <w:pPr>
+              <w:rPr>
+                <w:rFonts w:ascii="Verdana" w:eastAsia="Times New Roman" w:hAnsi="Verdana" w:cs="Times New Roman"/>
+                <w:color w:val="000000"/>
+                <w:sz w:val="16"/>
+                <w:szCs w:val="16"/>
+                <w:lang w:eastAsia="pt-BR"/>
+              </w:rPr>
+            </w:pPr>
+            <w:r>
+              <w:rPr>
+                <w:rFonts w:ascii="Verdana" w:eastAsia="Times New Roman" w:hAnsi="Verdana" w:cs="Times New Roman"/>
+                <w:color w:val="000000"/>
+                <w:sz w:val="16"/>
+                <w:szCs w:val="16"/>
+                <w:lang w:eastAsia="pt-BR"/>
+              </w:rPr>
+              <w:t>Build realizado com sucesso</w:t>
+            </w:r>
+          </w:p>
+          <w:p>
+            <w:pPr>
+              <w:jc w:val="center"/>
+              <w:rPr>
+                <w:rFonts w:ascii="Verdana" w:eastAsia="Times New Roman" w:hAnsi="Verdana" w:cs="Times New Roman"/>
+                <w:color w:val="000000"/>
+                <w:sz w:val="16"/>
+                <w:szCs w:val="16"/>
+                <w:lang w:eastAsia="pt-BR"/>
+              </w:rPr>
+            </w:pPr>
+            <w:r>
+              <w:rPr>
+                <w:noProof/>
+                <w14:ligatures w14:val="standardContextual"/>
+              </w:rPr>
+              <w:drawing>
+                <wp:inline distT="0" distB="0" distL="0" distR="0" wp14:anchorId="1DB93E93" wp14:editId="4521C8BD">
+                  <wp:extent cx="4417233" cy="2282024"/>
+                  <wp:effectExtent l="0" t="0" r="2540" b="4445"/>
+                  <wp:docPr id="734974489" name="Imagem 1"/>
+                  <wp:cNvGraphicFramePr>
+                    <a:graphicFrameLocks xmlns:a="http://schemas.openxmlformats.org/drawingml/2006/main" noChangeAspect="1"/>
+                  </wp:cNvGraphicFramePr>
+                  <a:graphic xmlns:a="http://schemas.openxmlformats.org/drawingml/2006/main">
+                    <a:graphicData uri="http://schemas.openxmlformats.org/drawingml/2006/picture">
+                      <pic:pic xmlns:pic="http://schemas.openxmlformats.org/drawingml/2006/picture">
+                        <pic:nvPicPr>
+                          <pic:cNvPr id="734974489" name=""/>
+                          <pic:cNvPicPr/>
+                        </pic:nvPicPr>
+                        <pic:blipFill>
+                          <a:blip r:embed="rId32"/>
+                          <a:stretch>
+                            <a:fillRect/>
+                          </a:stretch>
+                        </pic:blipFill>
+                        <pic:spPr>
+                          <a:xfrm>
+                            <a:off x="0" y="0"/>
+                            <a:ext cx="4436491" cy="2291973"/>
+                          </a:xfrm>
+                          <a:prstGeom prst="rect">
+                            <a:avLst/>
+                          </a:prstGeom>
+                        </pic:spPr>
+                      </pic:pic>
+                    </a:graphicData>
+                  </a:graphic>
+                </wp:inline>
+              </w:drawing>
+            </w:r>
+          </w:p>
+          <w:p>
+            <w:pPr>
+              <w:jc w:val="center"/>
+              <w:rPr>
+                <w:rFonts w:ascii="Verdana" w:eastAsia="Times New Roman" w:hAnsi="Verdana" w:cs="Times New Roman"/>
+                <w:color w:val="000000"/>
+                <w:sz w:val="16"/>
+                <w:szCs w:val="16"/>
+                <w:lang w:eastAsia="pt-BR"/>
+              </w:rPr>
+            </w:pPr>
+          </w:p>
+          <w:p>
+            <w:pPr>
+              <w:jc w:val="center"/>
+              <w:rPr>
+                <w:rFonts w:ascii="Verdana" w:eastAsia="Times New Roman" w:hAnsi="Verdana" w:cs="Times New Roman"/>
+                <w:color w:val="000000"/>
+                <w:sz w:val="16"/>
+                <w:szCs w:val="16"/>
+                <w:lang w:eastAsia="pt-BR"/>
+              </w:rPr>
+            </w:pPr>
+          </w:p>
+          <w:p>
+            <w:pPr>
+              <w:jc w:val="center"/>
+              <w:rPr>
+                <w:rFonts w:ascii="Verdana" w:eastAsia="Times New Roman" w:hAnsi="Verdana" w:cs="Times New Roman"/>
+                <w:color w:val="000000"/>
+                <w:sz w:val="16"/>
+                <w:szCs w:val="16"/>
+                <w:lang w:eastAsia="pt-BR"/>
+              </w:rPr>
+            </w:pPr>
+          </w:p>
+          <w:p>
+            <w:pPr>
+              <w:rPr>
+                <w:rFonts w:ascii="Verdana" w:eastAsia="Times New Roman" w:hAnsi="Verdana" w:cs="Times New Roman"/>
+                <w:color w:val="000000"/>
+                <w:sz w:val="16"/>
+                <w:szCs w:val="16"/>
+                <w:lang w:eastAsia="pt-BR"/>
+              </w:rPr>
+            </w:pPr>
+            <w:r>
+              <w:rPr>
+                <w:rFonts w:ascii="Verdana" w:eastAsia="Times New Roman" w:hAnsi="Verdana" w:cs="Times New Roman"/>
+                <w:color w:val="000000"/>
+                <w:sz w:val="16"/>
+                <w:szCs w:val="16"/>
+                <w:lang w:eastAsia="pt-BR"/>
+              </w:rPr>
+              <w:t xml:space="preserve">Pasta Target </w:t>
+            </w:r>
+          </w:p>
+          <w:p>
+            <w:pPr>
+              <w:jc w:val="center"/>
+              <w:rPr>
+                <w:rFonts w:ascii="Verdana" w:eastAsia="Times New Roman" w:hAnsi="Verdana" w:cs="Times New Roman"/>
+                <w:color w:val="000000"/>
+                <w:sz w:val="16"/>
+                <w:szCs w:val="16"/>
+                <w:lang w:eastAsia="pt-BR"/>
+              </w:rPr>
+            </w:pPr>
+            <w:r>
+              <w:rPr>
+                <w:rFonts w:ascii="Verdana" w:eastAsia="Times New Roman" w:hAnsi="Verdana" w:cs="Times New Roman"/>
+                <w:color w:val="000000"/>
+                <w:sz w:val="16"/>
+                <w:szCs w:val="16"/>
+                <w:lang w:eastAsia="pt-BR"/>
+              </w:rPr>
+              <w:drawing>
+                <wp:inline distT="0" distB="0" distL="0" distR="0" wp14:anchorId="5451A677" wp14:editId="2692BF26">
+                  <wp:extent cx="3929662" cy="2571008"/>
+                  <wp:effectExtent l="0" t="0" r="0" b="1270"/>
+                  <wp:docPr id="283052933" name="Imagem 1"/>
+                  <wp:cNvGraphicFramePr>
+                    <a:graphicFrameLocks xmlns:a="http://schemas.openxmlformats.org/drawingml/2006/main" noChangeAspect="1"/>
+                  </wp:cNvGraphicFramePr>
+                  <a:graphic xmlns:a="http://schemas.openxmlformats.org/drawingml/2006/main">
+                    <a:graphicData uri="http://schemas.openxmlformats.org/drawingml/2006/picture">
+                      <pic:pic xmlns:pic="http://schemas.openxmlformats.org/drawingml/2006/picture">
+                        <pic:nvPicPr>
+                          <pic:cNvPr id="283052933" name=""/>
+                          <pic:cNvPicPr/>
+                        </pic:nvPicPr>
+                        <pic:blipFill>
+                          <a:blip r:embed="rId33"/>
+                          <a:stretch>
+                            <a:fillRect/>
+                          </a:stretch>
+                        </pic:blipFill>
+                        <pic:spPr>
+                          <a:xfrm>
+                            <a:off x="0" y="0"/>
+                            <a:ext cx="3938527" cy="2576808"/>
+                          </a:xfrm>
+                          <a:prstGeom prst="rect">
+                            <a:avLst/>
+                          </a:prstGeom>
+                        </pic:spPr>
+                      </pic:pic>
+                    </a:graphicData>
+                  </a:graphic>
+                </wp:inline>
+              </w:drawing>
+            </w:r>
+          </w:p>
+          <w:p>
+            <w:pPr>
+              <w:rPr>
+                <w:rFonts w:ascii="Verdana" w:eastAsia="Times New Roman" w:hAnsi="Verdana" w:cs="Times New Roman"/>
+                <w:color w:val="000000"/>
+                <w:sz w:val="16"/>
+                <w:szCs w:val="16"/>
+                <w:lang w:eastAsia="pt-BR"/>
+              </w:rPr>
+            </w:pPr>
+          </w:p>
+          <w:p>
+            <w:pPr>
+              <w:rPr>
+                <w:rFonts w:ascii="Verdana" w:eastAsia="Times New Roman" w:hAnsi="Verdana" w:cs="Times New Roman"/>
+                <w:color w:val="000000"/>
+                <w:sz w:val="16"/>
+                <w:szCs w:val="16"/>
+                <w:lang w:eastAsia="pt-BR"/>
+              </w:rPr>
+            </w:pPr>
+          </w:p>
+          <w:p>
+            <w:pPr>
+              <w:rPr>
+                <w:rFonts w:ascii="Verdana" w:eastAsia="Times New Roman" w:hAnsi="Verdana" w:cs="Times New Roman"/>
+                <w:color w:val="000000"/>
+                <w:sz w:val="16"/>
+                <w:szCs w:val="16"/>
+                <w:lang w:eastAsia="pt-BR"/>
+              </w:rPr>
+            </w:pPr>
+          </w:p>
+          <w:p>
+            <w:pPr>
+              <w:rPr>
+                <w:rFonts w:ascii="Verdana" w:eastAsia="Times New Roman" w:hAnsi="Verdana" w:cs="Times New Roman"/>
+                <w:color w:val="000000"/>
+                <w:sz w:val="16"/>
+                <w:szCs w:val="16"/>
+                <w:lang w:eastAsia="pt-BR"/>
+              </w:rPr>
+            </w:pPr>
             <w:r>
               <w:rPr>
                 <w:rFonts w:ascii="Verdana" w:eastAsia="Times New Roman" w:hAnsi="Verdana" w:cs="Times New Roman"/>
@@ -3249,17 +3557,6 @@
               </w:rPr>
               <w:t>https://github.com/JonatasMamede/DevOps.git</w:t>
             </w:r>
-          </w:p>
-          <w:p>
-            <w:pPr>
-              <w:rPr>
-                <w:rFonts w:ascii="Verdana" w:eastAsia="Times New Roman" w:hAnsi="Verdana" w:cs="Times New Roman"/>
-                <w:color w:val="000000"/>
-                <w:sz w:val="16"/>
-                <w:szCs w:val="16"/>
-                <w:lang w:eastAsia="pt-BR"/>
-              </w:rPr>
-            </w:pPr>
           </w:p>
         </w:tc>
       </w:tr>
@@ -4300,7 +4597,6 @@
   <w:style w:type="character" w:default="1" w:styleId="Fontepargpadro">
     <w:name w:val="Default Paragraph Font"/>
     <w:uiPriority w:val="1"/>
-    <w:semiHidden/>
     <w:unhideWhenUsed/>
   </w:style>
   <w:style w:type="table" w:default="1" w:styleId="Tabelanormal">

</xml_diff>